<commit_message>
TP1 hasta la 10 , igual hay que ir corrigiendo si estan bien las respuestas
</commit_message>
<xml_diff>
--- a/Practicos_Resueltos/TP1.docx
+++ b/Practicos_Resueltos/TP1.docx
@@ -71,6 +71,8 @@
         <w:jc w:val="both"/>
         <w:rPr>
           <w:rFonts w:ascii="Arial" w:hAnsi="Arial" w:cs="Arial"/>
+          <w:b/>
+          <w:bCs/>
           <w:color w:val="2F5496" w:themeColor="accent1" w:themeShade="BF"/>
           <w:sz w:val="28"/>
           <w:szCs w:val="28"/>
@@ -80,6 +82,8 @@
       <w:r>
         <w:rPr>
           <w:rFonts w:ascii="Arial" w:hAnsi="Arial" w:cs="Arial"/>
+          <w:b/>
+          <w:bCs/>
           <w:color w:val="2F5496" w:themeColor="accent1" w:themeShade="BF"/>
           <w:sz w:val="28"/>
           <w:szCs w:val="28"/>
@@ -98,13 +102,36 @@
           <w:szCs w:val="32"/>
         </w:rPr>
       </w:pPr>
-      <w:r>
+    </w:p>
+    <w:p>
+      <w:pPr>
+        <w:jc w:val="both"/>
         <w:rPr>
           <w:rFonts w:ascii="Arial" w:hAnsi="Arial" w:cs="Arial"/>
           <w:color w:val="2F5496" w:themeColor="accent1" w:themeShade="BF"/>
           <w:sz w:val="32"/>
           <w:szCs w:val="32"/>
         </w:rPr>
+      </w:pPr>
+    </w:p>
+    <w:p>
+      <w:pPr>
+        <w:jc w:val="both"/>
+        <w:rPr>
+          <w:rFonts w:ascii="Arial" w:hAnsi="Arial" w:cs="Arial"/>
+          <w:color w:val="4472C4" w:themeColor="accent1"/>
+          <w:sz w:val="32"/>
+          <w:szCs w:val="32"/>
+        </w:rPr>
+      </w:pPr>
+      <w:proofErr w:type="gramStart"/>
+      <w:r>
+        <w:rPr>
+          <w:rFonts w:ascii="Arial" w:hAnsi="Arial" w:cs="Arial"/>
+          <w:color w:val="4472C4" w:themeColor="accent1"/>
+          <w:sz w:val="32"/>
+          <w:szCs w:val="32"/>
+        </w:rPr>
         <w:t>1)</w:t>
       </w:r>
       <w:r>
@@ -112,16 +139,24 @@
           <w:rFonts w:ascii="Arial" w:hAnsi="Arial" w:cs="Arial"/>
           <w:b/>
           <w:bCs/>
-          <w:sz w:val="24"/>
-          <w:szCs w:val="24"/>
-        </w:rPr>
-        <w:t xml:space="preserve">¿Cómo podría clasificar en familias a los paradigmas asociados a los lenguajes de programación? </w:t>
-      </w:r>
-    </w:p>
-    <w:p>
-      <w:pPr>
-        <w:jc w:val="both"/>
-      </w:pPr>
+          <w:color w:val="4472C4" w:themeColor="accent1"/>
+          <w:sz w:val="32"/>
+          <w:szCs w:val="32"/>
+        </w:rPr>
+        <w:t>¿</w:t>
+      </w:r>
+      <w:proofErr w:type="gramEnd"/>
+      <w:r>
+        <w:rPr>
+          <w:rFonts w:ascii="Arial" w:hAnsi="Arial" w:cs="Arial"/>
+          <w:b/>
+          <w:bCs/>
+          <w:color w:val="4472C4" w:themeColor="accent1"/>
+          <w:sz w:val="32"/>
+          <w:szCs w:val="32"/>
+        </w:rPr>
+        <w:t xml:space="preserve">Cómo podría clasificar en familias a los paradigmas asociados a los lenguajes de programación? </w:t>
+      </w:r>
     </w:p>
     <w:p>
       <w:pPr>
@@ -148,6 +183,7 @@
           <w:iCs/>
         </w:rPr>
       </w:pPr>
+      <w:proofErr w:type="gramStart"/>
       <w:r>
         <w:rPr>
           <w:rFonts w:cstheme="minorHAnsi"/>
@@ -156,7 +192,18 @@
           <w:i/>
           <w:iCs/>
         </w:rPr>
-        <w:t xml:space="preserve">Declarativos : </w:t>
+        <w:t>Declarativos :</w:t>
+      </w:r>
+      <w:proofErr w:type="gramEnd"/>
+      <w:r>
+        <w:rPr>
+          <w:rFonts w:cstheme="minorHAnsi"/>
+          <w:b/>
+          <w:bCs/>
+          <w:i/>
+          <w:iCs/>
+        </w:rPr>
+        <w:t xml:space="preserve"> </w:t>
       </w:r>
     </w:p>
     <w:p>
@@ -199,12 +246,10 @@
           <w:i/>
           <w:iCs/>
         </w:rPr>
-        <w:t>emplean un modelo computacional basado en la definición recursiva de funciones. Se inspiran en el cálculo lambda, un modelo computacional formal desarrollado por Alonzo Church en la década de 1930.</w:t>
-      </w:r>
-    </w:p>
-    <w:p>
-      <w:pPr>
-        <w:jc w:val="both"/>
+        <w:t xml:space="preserve">emplean un modelo computacional basado en la definición recursiva de funciones. Se inspiran en el cálculo lambda, un modelo computacional formal desarrollado por Alonzo </w:t>
+      </w:r>
+      <w:proofErr w:type="spellStart"/>
+      <w:r>
         <w:rPr>
           <w:rFonts w:cstheme="minorHAnsi"/>
           <w:b/>
@@ -212,7 +257,9 @@
           <w:i/>
           <w:iCs/>
         </w:rPr>
-      </w:pPr>
+        <w:t>Church</w:t>
+      </w:r>
+      <w:proofErr w:type="spellEnd"/>
       <w:r>
         <w:rPr>
           <w:rFonts w:cstheme="minorHAnsi"/>
@@ -221,9 +268,12 @@
           <w:i/>
           <w:iCs/>
         </w:rPr>
-        <w:t>Los lenguajes de flujo de datos modelan la computación como el flujo de información (tokens) entre nodos funcionales primitivos. Proporcionan un modelo inherentemente paralelo: los nodos son activados por la llegada de tokens de entrada y pueden operar simultáneamente</w:t>
-      </w:r>
-      <w:r>
+        <w:t xml:space="preserve"> en la década de 1930.</w:t>
+      </w:r>
+    </w:p>
+    <w:p>
+      <w:pPr>
+        <w:jc w:val="both"/>
         <w:rPr>
           <w:rFonts w:cstheme="minorHAnsi"/>
           <w:b/>
@@ -231,12 +281,8 @@
           <w:i/>
           <w:iCs/>
         </w:rPr>
-        <w:t>.</w:t>
-      </w:r>
-    </w:p>
-    <w:p>
-      <w:pPr>
-        <w:jc w:val="both"/>
+      </w:pPr>
+      <w:r>
         <w:rPr>
           <w:rFonts w:cstheme="minorHAnsi"/>
           <w:b/>
@@ -244,7 +290,8 @@
           <w:i/>
           <w:iCs/>
         </w:rPr>
-      </w:pPr>
+        <w:t>Los lenguajes de flujo de datos modelan la computación como el flujo de información (tokens) entre nodos funcionales primitivos. Proporcionan un modelo inherentemente paralelo: los nodos son activados por la llegada de tokens de entrada y pueden operar simultáneamente</w:t>
+      </w:r>
       <w:r>
         <w:rPr>
           <w:rFonts w:cstheme="minorHAnsi"/>
@@ -253,6 +300,28 @@
           <w:i/>
           <w:iCs/>
         </w:rPr>
+        <w:t>.</w:t>
+      </w:r>
+    </w:p>
+    <w:p>
+      <w:pPr>
+        <w:jc w:val="both"/>
+        <w:rPr>
+          <w:rFonts w:cstheme="minorHAnsi"/>
+          <w:b/>
+          <w:bCs/>
+          <w:i/>
+          <w:iCs/>
+        </w:rPr>
+      </w:pPr>
+      <w:r>
+        <w:rPr>
+          <w:rFonts w:cstheme="minorHAnsi"/>
+          <w:b/>
+          <w:bCs/>
+          <w:i/>
+          <w:iCs/>
+        </w:rPr>
         <w:t>Los lenguajes lógicos o basados en restricciones se inspiran en la lógica de predicados. Modelan la computación como un intento de encontrar valores que satisfagan ciertas relaciones específicas, utilizando la búsqueda dirigida a un objetivo a través de una lista de reglas lógicas.</w:t>
       </w:r>
     </w:p>
@@ -281,7 +350,35 @@
         <w:rPr>
           <w:rFonts w:cstheme="minorHAnsi"/>
         </w:rPr>
-        <w:t>Mientras que los lenguajes funcionales se basan en expresiones que tienen valores , los idiomas von Neumann se basan en declaraciones (asignaciones en particular) que influyen en el cálculo posterior a través del efecto secundario de cambiar el valor de la memoria.</w:t>
+        <w:t xml:space="preserve">Mientras que los lenguajes funcionales se basan en expresiones que tienen </w:t>
+      </w:r>
+      <w:proofErr w:type="gramStart"/>
+      <w:r>
+        <w:rPr>
+          <w:rFonts w:cstheme="minorHAnsi"/>
+        </w:rPr>
+        <w:t>valores ,</w:t>
+      </w:r>
+      <w:proofErr w:type="gramEnd"/>
+      <w:r>
+        <w:rPr>
+          <w:rFonts w:cstheme="minorHAnsi"/>
+        </w:rPr>
+        <w:t xml:space="preserve"> los idiomas </w:t>
+      </w:r>
+      <w:proofErr w:type="spellStart"/>
+      <w:r>
+        <w:rPr>
+          <w:rFonts w:cstheme="minorHAnsi"/>
+        </w:rPr>
+        <w:t>von</w:t>
+      </w:r>
+      <w:proofErr w:type="spellEnd"/>
+      <w:r>
+        <w:rPr>
+          <w:rFonts w:cstheme="minorHAnsi"/>
+        </w:rPr>
+        <w:t xml:space="preserve"> Neumann se basan en declaraciones (asignaciones en particular) que influyen en el cálculo posterior a través del efecto secundario de cambiar el valor de la memoria.</w:t>
       </w:r>
     </w:p>
     <w:p>
@@ -516,6 +613,3969 @@
         </w:rPr>
         <w:t>porque su forma de especificar y ejecutar está “alejada” de la arquitectura. Están alejados totalmente del control del paradigma imperativo.</w:t>
       </w:r>
+    </w:p>
+    <w:p>
+      <w:pPr>
+        <w:jc w:val="both"/>
+        <w:rPr>
+          <w:rFonts w:cstheme="minorHAnsi"/>
+        </w:rPr>
+      </w:pPr>
+    </w:p>
+    <w:p>
+      <w:pPr>
+        <w:jc w:val="both"/>
+        <w:rPr>
+          <w:rFonts w:ascii="Segoe UI" w:hAnsi="Segoe UI" w:cs="Segoe UI"/>
+          <w:color w:val="373A3C"/>
+          <w:sz w:val="23"/>
+          <w:szCs w:val="23"/>
+          <w:shd w:val="clear" w:color="auto" w:fill="FFFFFF"/>
+        </w:rPr>
+      </w:pPr>
+      <w:r>
+        <w:rPr>
+          <w:rFonts w:ascii="Segoe UI" w:hAnsi="Segoe UI" w:cs="Segoe UI"/>
+          <w:color w:val="373A3C"/>
+          <w:sz w:val="23"/>
+          <w:szCs w:val="23"/>
+          <w:shd w:val="clear" w:color="auto" w:fill="FFFFFF"/>
+        </w:rPr>
+        <w:t xml:space="preserve">Los no convencionales </w:t>
+      </w:r>
+      <w:r>
+        <w:rPr>
+          <w:rFonts w:ascii="Segoe UI" w:hAnsi="Segoe UI" w:cs="Segoe UI"/>
+          <w:color w:val="373A3C"/>
+          <w:sz w:val="23"/>
+          <w:szCs w:val="23"/>
+          <w:shd w:val="clear" w:color="auto" w:fill="FFFFFF"/>
+        </w:rPr>
+        <w:t>están</w:t>
+      </w:r>
+      <w:r>
+        <w:rPr>
+          <w:rFonts w:ascii="Segoe UI" w:hAnsi="Segoe UI" w:cs="Segoe UI"/>
+          <w:color w:val="373A3C"/>
+          <w:sz w:val="23"/>
+          <w:szCs w:val="23"/>
+          <w:shd w:val="clear" w:color="auto" w:fill="FFFFFF"/>
+        </w:rPr>
+        <w:t xml:space="preserve"> más alejados de la arquitectura relacionados con </w:t>
+      </w:r>
+      <w:proofErr w:type="gramStart"/>
+      <w:r>
+        <w:rPr>
+          <w:rFonts w:ascii="Segoe UI" w:hAnsi="Segoe UI" w:cs="Segoe UI"/>
+          <w:color w:val="373A3C"/>
+          <w:sz w:val="23"/>
+          <w:szCs w:val="23"/>
+          <w:shd w:val="clear" w:color="auto" w:fill="FFFFFF"/>
+        </w:rPr>
+        <w:t>la expresiones matemáticas</w:t>
+      </w:r>
+      <w:proofErr w:type="gramEnd"/>
+      <w:r>
+        <w:rPr>
+          <w:rFonts w:ascii="Segoe UI" w:hAnsi="Segoe UI" w:cs="Segoe UI"/>
+          <w:color w:val="373A3C"/>
+          <w:sz w:val="23"/>
+          <w:szCs w:val="23"/>
+          <w:shd w:val="clear" w:color="auto" w:fill="FFFFFF"/>
+        </w:rPr>
+        <w:t xml:space="preserve"> y el razonamiento </w:t>
+      </w:r>
+      <w:r>
+        <w:rPr>
+          <w:rFonts w:ascii="Segoe UI" w:hAnsi="Segoe UI" w:cs="Segoe UI"/>
+          <w:color w:val="373A3C"/>
+          <w:sz w:val="23"/>
+          <w:szCs w:val="23"/>
+          <w:shd w:val="clear" w:color="auto" w:fill="FFFFFF"/>
+        </w:rPr>
+        <w:t xml:space="preserve">lógico. Además estos tienen que </w:t>
+      </w:r>
+      <w:r>
+        <w:rPr>
+          <w:rFonts w:ascii="Segoe UI" w:hAnsi="Segoe UI" w:cs="Segoe UI"/>
+          <w:color w:val="373A3C"/>
+          <w:sz w:val="23"/>
+          <w:szCs w:val="23"/>
+          <w:shd w:val="clear" w:color="auto" w:fill="FFFFFF"/>
+        </w:rPr>
+        <w:t xml:space="preserve">obligatoriamente </w:t>
+      </w:r>
+      <w:r>
+        <w:rPr>
+          <w:rFonts w:ascii="Segoe UI" w:hAnsi="Segoe UI" w:cs="Segoe UI"/>
+          <w:color w:val="373A3C"/>
+          <w:sz w:val="23"/>
+          <w:szCs w:val="23"/>
+          <w:shd w:val="clear" w:color="auto" w:fill="FFFFFF"/>
+        </w:rPr>
+        <w:t xml:space="preserve">respetar el paradigma ósea no se pueden </w:t>
+      </w:r>
+      <w:proofErr w:type="gramStart"/>
+      <w:r>
+        <w:rPr>
+          <w:rFonts w:ascii="Segoe UI" w:hAnsi="Segoe UI" w:cs="Segoe UI"/>
+          <w:color w:val="373A3C"/>
+          <w:sz w:val="23"/>
+          <w:szCs w:val="23"/>
+          <w:shd w:val="clear" w:color="auto" w:fill="FFFFFF"/>
+        </w:rPr>
+        <w:t>salir ,</w:t>
+      </w:r>
+      <w:proofErr w:type="gramEnd"/>
+      <w:r>
+        <w:rPr>
+          <w:rFonts w:ascii="Segoe UI" w:hAnsi="Segoe UI" w:cs="Segoe UI"/>
+          <w:color w:val="373A3C"/>
+          <w:sz w:val="23"/>
+          <w:szCs w:val="23"/>
+          <w:shd w:val="clear" w:color="auto" w:fill="FFFFFF"/>
+        </w:rPr>
+        <w:t xml:space="preserve"> </w:t>
+      </w:r>
+      <w:r>
+        <w:rPr>
+          <w:rFonts w:ascii="Segoe UI" w:hAnsi="Segoe UI" w:cs="Segoe UI"/>
+          <w:color w:val="373A3C"/>
+          <w:sz w:val="23"/>
+          <w:szCs w:val="23"/>
+          <w:shd w:val="clear" w:color="auto" w:fill="FFFFFF"/>
+        </w:rPr>
+        <w:t xml:space="preserve">en </w:t>
+      </w:r>
+      <w:proofErr w:type="spellStart"/>
+      <w:r>
+        <w:rPr>
+          <w:rFonts w:ascii="Segoe UI" w:hAnsi="Segoe UI" w:cs="Segoe UI"/>
+          <w:color w:val="373A3C"/>
+          <w:sz w:val="23"/>
+          <w:szCs w:val="23"/>
+          <w:shd w:val="clear" w:color="auto" w:fill="FFFFFF"/>
+        </w:rPr>
+        <w:t>contrapocision</w:t>
+      </w:r>
+      <w:proofErr w:type="spellEnd"/>
+      <w:r>
+        <w:rPr>
+          <w:rFonts w:ascii="Segoe UI" w:hAnsi="Segoe UI" w:cs="Segoe UI"/>
+          <w:color w:val="373A3C"/>
+          <w:sz w:val="23"/>
+          <w:szCs w:val="23"/>
+          <w:shd w:val="clear" w:color="auto" w:fill="FFFFFF"/>
+        </w:rPr>
+        <w:t xml:space="preserve"> por ejemplo </w:t>
+      </w:r>
+      <w:r>
+        <w:rPr>
+          <w:rFonts w:ascii="Segoe UI" w:hAnsi="Segoe UI" w:cs="Segoe UI"/>
+          <w:color w:val="373A3C"/>
+          <w:sz w:val="23"/>
+          <w:szCs w:val="23"/>
+          <w:shd w:val="clear" w:color="auto" w:fill="FFFFFF"/>
+        </w:rPr>
+        <w:t>con</w:t>
+      </w:r>
+      <w:r>
+        <w:rPr>
+          <w:rFonts w:ascii="Segoe UI" w:hAnsi="Segoe UI" w:cs="Segoe UI"/>
+          <w:color w:val="373A3C"/>
+          <w:sz w:val="23"/>
+          <w:szCs w:val="23"/>
+          <w:shd w:val="clear" w:color="auto" w:fill="FFFFFF"/>
+        </w:rPr>
+        <w:t xml:space="preserve"> java que es orientado a objeto pero nadie obliga a </w:t>
+      </w:r>
+      <w:proofErr w:type="spellStart"/>
+      <w:r>
+        <w:rPr>
+          <w:rFonts w:ascii="Segoe UI" w:hAnsi="Segoe UI" w:cs="Segoe UI"/>
+          <w:color w:val="373A3C"/>
+          <w:sz w:val="23"/>
+          <w:szCs w:val="23"/>
+          <w:shd w:val="clear" w:color="auto" w:fill="FFFFFF"/>
+        </w:rPr>
+        <w:t>implentar</w:t>
+      </w:r>
+      <w:proofErr w:type="spellEnd"/>
+      <w:r>
+        <w:rPr>
+          <w:rFonts w:ascii="Segoe UI" w:hAnsi="Segoe UI" w:cs="Segoe UI"/>
+          <w:color w:val="373A3C"/>
+          <w:sz w:val="23"/>
+          <w:szCs w:val="23"/>
+          <w:shd w:val="clear" w:color="auto" w:fill="FFFFFF"/>
+        </w:rPr>
+        <w:t xml:space="preserve"> un programa con </w:t>
+      </w:r>
+      <w:proofErr w:type="spellStart"/>
+      <w:r>
+        <w:rPr>
+          <w:rFonts w:ascii="Segoe UI" w:hAnsi="Segoe UI" w:cs="Segoe UI"/>
+          <w:color w:val="373A3C"/>
+          <w:sz w:val="23"/>
+          <w:szCs w:val="23"/>
+          <w:shd w:val="clear" w:color="auto" w:fill="FFFFFF"/>
+        </w:rPr>
+        <w:t>pararigma</w:t>
+      </w:r>
+      <w:proofErr w:type="spellEnd"/>
+      <w:r>
+        <w:rPr>
+          <w:rFonts w:ascii="Segoe UI" w:hAnsi="Segoe UI" w:cs="Segoe UI"/>
+          <w:color w:val="373A3C"/>
+          <w:sz w:val="23"/>
+          <w:szCs w:val="23"/>
+          <w:shd w:val="clear" w:color="auto" w:fill="FFFFFF"/>
+        </w:rPr>
+        <w:t xml:space="preserve"> </w:t>
+      </w:r>
+      <w:proofErr w:type="spellStart"/>
+      <w:r>
+        <w:rPr>
+          <w:rFonts w:ascii="Segoe UI" w:hAnsi="Segoe UI" w:cs="Segoe UI"/>
+          <w:color w:val="373A3C"/>
+          <w:sz w:val="23"/>
+          <w:szCs w:val="23"/>
+          <w:shd w:val="clear" w:color="auto" w:fill="FFFFFF"/>
+        </w:rPr>
+        <w:t>impertivo</w:t>
+      </w:r>
+      <w:proofErr w:type="spellEnd"/>
+      <w:r>
+        <w:rPr>
+          <w:rFonts w:ascii="Segoe UI" w:hAnsi="Segoe UI" w:cs="Segoe UI"/>
+          <w:color w:val="373A3C"/>
+          <w:sz w:val="23"/>
+          <w:szCs w:val="23"/>
+          <w:shd w:val="clear" w:color="auto" w:fill="FFFFFF"/>
+        </w:rPr>
+        <w:t>.</w:t>
+      </w:r>
+    </w:p>
+    <w:p>
+      <w:pPr>
+        <w:jc w:val="both"/>
+        <w:rPr>
+          <w:rFonts w:cstheme="minorHAnsi"/>
+        </w:rPr>
+      </w:pPr>
+      <w:r>
+        <w:rPr>
+          <w:rFonts w:cstheme="minorHAnsi"/>
+        </w:rPr>
+        <w:t xml:space="preserve">Son los paradigmas que están más alejados de la arquitectura de la computadora y </w:t>
+      </w:r>
+      <w:proofErr w:type="spellStart"/>
+      <w:r>
+        <w:rPr>
+          <w:rFonts w:cstheme="minorHAnsi"/>
+        </w:rPr>
+        <w:t>mas</w:t>
+      </w:r>
+      <w:proofErr w:type="spellEnd"/>
+      <w:r>
+        <w:rPr>
+          <w:rFonts w:cstheme="minorHAnsi"/>
+        </w:rPr>
+        <w:t xml:space="preserve"> cercanos al lenguaje humano. Incluye a los paradigmas lógico, funcional y de </w:t>
+      </w:r>
+      <w:proofErr w:type="spellStart"/>
+      <w:r>
+        <w:rPr>
+          <w:rFonts w:cstheme="minorHAnsi"/>
+        </w:rPr>
+        <w:t>computacion</w:t>
+      </w:r>
+      <w:proofErr w:type="spellEnd"/>
+      <w:r>
+        <w:rPr>
+          <w:rFonts w:cstheme="minorHAnsi"/>
+        </w:rPr>
+        <w:t xml:space="preserve"> paralela</w:t>
+      </w:r>
+    </w:p>
+    <w:p>
+      <w:pPr>
+        <w:pStyle w:val="Default"/>
+        <w:rPr>
+          <w:color w:val="4472C4" w:themeColor="accent1"/>
+          <w:sz w:val="36"/>
+          <w:szCs w:val="36"/>
+        </w:rPr>
+      </w:pPr>
+      <w:r>
+        <w:rPr>
+          <w:rFonts w:cstheme="minorHAnsi"/>
+          <w:color w:val="4472C4" w:themeColor="accent1"/>
+          <w:sz w:val="36"/>
+          <w:szCs w:val="36"/>
+        </w:rPr>
+        <w:t>4)</w:t>
+      </w:r>
+    </w:p>
+    <w:p>
+      <w:pPr>
+        <w:autoSpaceDE w:val="0"/>
+        <w:autoSpaceDN w:val="0"/>
+        <w:adjustRightInd w:val="0"/>
+        <w:spacing w:after="0" w:line="240" w:lineRule="auto"/>
+        <w:rPr>
+          <w:rFonts w:ascii="Corbel" w:hAnsi="Corbel" w:cs="Corbel"/>
+          <w:color w:val="000000"/>
+          <w:sz w:val="24"/>
+          <w:szCs w:val="24"/>
+        </w:rPr>
+      </w:pPr>
+      <w:r>
+        <w:rPr>
+          <w:rFonts w:ascii="Corbel" w:hAnsi="Corbel" w:cs="Corbel"/>
+          <w:color w:val="000000"/>
+          <w:sz w:val="24"/>
+          <w:szCs w:val="24"/>
+        </w:rPr>
+        <w:t xml:space="preserve"> </w:t>
+      </w:r>
+    </w:p>
+    <w:p>
+      <w:pPr>
+        <w:autoSpaceDE w:val="0"/>
+        <w:autoSpaceDN w:val="0"/>
+        <w:adjustRightInd w:val="0"/>
+        <w:spacing w:after="0" w:line="240" w:lineRule="auto"/>
+        <w:rPr>
+          <w:rFonts w:ascii="Corbel" w:hAnsi="Corbel" w:cs="Corbel"/>
+          <w:color w:val="000000"/>
+        </w:rPr>
+      </w:pPr>
+      <w:r>
+        <w:rPr>
+          <w:rFonts w:ascii="Corbel" w:hAnsi="Corbel" w:cs="Corbel"/>
+          <w:color w:val="000000"/>
+        </w:rPr>
+        <w:t xml:space="preserve">¿Cuáles son los principales criterios y características utilizados para evaluar los lenguajes? Describa brevemente cada uno de ellos. </w:t>
+      </w:r>
+    </w:p>
+    <w:p>
+      <w:pPr>
+        <w:autoSpaceDE w:val="0"/>
+        <w:autoSpaceDN w:val="0"/>
+        <w:adjustRightInd w:val="0"/>
+        <w:spacing w:after="0" w:line="240" w:lineRule="auto"/>
+        <w:rPr>
+          <w:rFonts w:ascii="Corbel" w:hAnsi="Corbel" w:cs="Corbel"/>
+          <w:color w:val="000000"/>
+        </w:rPr>
+      </w:pPr>
+    </w:p>
+    <w:p>
+      <w:pPr>
+        <w:autoSpaceDE w:val="0"/>
+        <w:autoSpaceDN w:val="0"/>
+        <w:adjustRightInd w:val="0"/>
+        <w:spacing w:after="0" w:line="240" w:lineRule="auto"/>
+        <w:rPr>
+          <w:rFonts w:ascii="Corbel" w:hAnsi="Corbel" w:cs="Corbel"/>
+          <w:color w:val="000000"/>
+        </w:rPr>
+      </w:pPr>
+      <w:r>
+        <w:rPr>
+          <w:rFonts w:ascii="Corbel" w:hAnsi="Corbel" w:cs="Corbel"/>
+          <w:noProof/>
+          <w:color w:val="000000"/>
+        </w:rPr>
+        <w:lastRenderedPageBreak/>
+        <w:drawing>
+          <wp:inline distT="0" distB="0" distL="0" distR="0" wp14:anchorId="68206470" wp14:editId="3DBA1A7E">
+            <wp:extent cx="5172797" cy="2343477"/>
+            <wp:effectExtent l="0" t="0" r="8890" b="0"/>
+            <wp:docPr id="1" name="Imagen 1"/>
+            <wp:cNvGraphicFramePr>
+              <a:graphicFrameLocks xmlns:a="http://schemas.openxmlformats.org/drawingml/2006/main" noChangeAspect="1"/>
+            </wp:cNvGraphicFramePr>
+            <a:graphic xmlns:a="http://schemas.openxmlformats.org/drawingml/2006/main">
+              <a:graphicData uri="http://schemas.openxmlformats.org/drawingml/2006/picture">
+                <pic:pic xmlns:pic="http://schemas.openxmlformats.org/drawingml/2006/picture">
+                  <pic:nvPicPr>
+                    <pic:cNvPr id="1" name="tabla1.1.PNG"/>
+                    <pic:cNvPicPr/>
+                  </pic:nvPicPr>
+                  <pic:blipFill>
+                    <a:blip r:embed="rId5">
+                      <a:extLst>
+                        <a:ext uri="{28A0092B-C50C-407E-A947-70E740481C1C}">
+                          <a14:useLocalDpi xmlns:a14="http://schemas.microsoft.com/office/drawing/2010/main" val="0"/>
+                        </a:ext>
+                      </a:extLst>
+                    </a:blip>
+                    <a:stretch>
+                      <a:fillRect/>
+                    </a:stretch>
+                  </pic:blipFill>
+                  <pic:spPr>
+                    <a:xfrm>
+                      <a:off x="0" y="0"/>
+                      <a:ext cx="5172797" cy="2343477"/>
+                    </a:xfrm>
+                    <a:prstGeom prst="rect">
+                      <a:avLst/>
+                    </a:prstGeom>
+                  </pic:spPr>
+                </pic:pic>
+              </a:graphicData>
+            </a:graphic>
+          </wp:inline>
+        </w:drawing>
+      </w:r>
+    </w:p>
+    <w:p>
+      <w:pPr>
+        <w:autoSpaceDE w:val="0"/>
+        <w:autoSpaceDN w:val="0"/>
+        <w:adjustRightInd w:val="0"/>
+        <w:spacing w:after="0" w:line="240" w:lineRule="auto"/>
+        <w:rPr>
+          <w:rFonts w:ascii="Corbel" w:hAnsi="Corbel" w:cs="Corbel"/>
+          <w:color w:val="000000"/>
+        </w:rPr>
+      </w:pPr>
+    </w:p>
+    <w:p>
+      <w:pPr>
+        <w:autoSpaceDE w:val="0"/>
+        <w:autoSpaceDN w:val="0"/>
+        <w:adjustRightInd w:val="0"/>
+        <w:spacing w:after="0" w:line="240" w:lineRule="auto"/>
+        <w:rPr>
+          <w:rFonts w:ascii="Corbel" w:hAnsi="Corbel" w:cs="Corbel"/>
+          <w:color w:val="000000"/>
+        </w:rPr>
+      </w:pPr>
+    </w:p>
+    <w:p>
+      <w:pPr>
+        <w:autoSpaceDE w:val="0"/>
+        <w:autoSpaceDN w:val="0"/>
+        <w:adjustRightInd w:val="0"/>
+        <w:spacing w:after="0" w:line="240" w:lineRule="auto"/>
+        <w:rPr>
+          <w:rFonts w:ascii="Arial" w:hAnsi="Arial" w:cs="Arial"/>
+          <w:color w:val="000000"/>
+          <w:sz w:val="28"/>
+          <w:szCs w:val="28"/>
+        </w:rPr>
+      </w:pPr>
+      <w:proofErr w:type="spellStart"/>
+      <w:r>
+        <w:rPr>
+          <w:rFonts w:ascii="Arial" w:hAnsi="Arial" w:cs="Arial"/>
+          <w:color w:val="000000"/>
+          <w:sz w:val="28"/>
+          <w:szCs w:val="28"/>
+        </w:rPr>
+        <w:t>Readability</w:t>
+      </w:r>
+      <w:proofErr w:type="spellEnd"/>
+      <w:r>
+        <w:rPr>
+          <w:rFonts w:ascii="Arial" w:hAnsi="Arial" w:cs="Arial"/>
+          <w:color w:val="000000"/>
+          <w:sz w:val="28"/>
+          <w:szCs w:val="28"/>
+        </w:rPr>
+        <w:t>:</w:t>
+      </w:r>
+    </w:p>
+    <w:p>
+      <w:pPr>
+        <w:autoSpaceDE w:val="0"/>
+        <w:autoSpaceDN w:val="0"/>
+        <w:adjustRightInd w:val="0"/>
+        <w:spacing w:after="0" w:line="240" w:lineRule="auto"/>
+        <w:rPr>
+          <w:rFonts w:ascii="Arial" w:hAnsi="Arial" w:cs="Arial"/>
+          <w:color w:val="000000"/>
+          <w:sz w:val="28"/>
+          <w:szCs w:val="28"/>
+        </w:rPr>
+      </w:pPr>
+    </w:p>
+    <w:p>
+      <w:pPr>
+        <w:autoSpaceDE w:val="0"/>
+        <w:autoSpaceDN w:val="0"/>
+        <w:adjustRightInd w:val="0"/>
+        <w:spacing w:after="0" w:line="240" w:lineRule="auto"/>
+        <w:rPr>
+          <w:rFonts w:ascii="Arial" w:hAnsi="Arial" w:cs="Arial"/>
+          <w:color w:val="000000"/>
+          <w:sz w:val="28"/>
+          <w:szCs w:val="28"/>
+        </w:rPr>
+      </w:pPr>
+    </w:p>
+    <w:p>
+      <w:pPr>
+        <w:autoSpaceDE w:val="0"/>
+        <w:autoSpaceDN w:val="0"/>
+        <w:adjustRightInd w:val="0"/>
+        <w:spacing w:after="0" w:line="240" w:lineRule="auto"/>
+        <w:rPr>
+          <w:rFonts w:ascii="Arial" w:hAnsi="Arial" w:cs="Arial"/>
+          <w:color w:val="000000" w:themeColor="text1"/>
+          <w:sz w:val="24"/>
+          <w:szCs w:val="24"/>
+        </w:rPr>
+      </w:pPr>
+      <w:r>
+        <w:rPr>
+          <w:rFonts w:ascii="Arial" w:hAnsi="Arial" w:cs="Arial"/>
+          <w:color w:val="4472C4" w:themeColor="accent1"/>
+          <w:sz w:val="24"/>
+          <w:szCs w:val="24"/>
+        </w:rPr>
+        <w:t>Simplicidad:</w:t>
+      </w:r>
+      <w:r>
+        <w:rPr>
+          <w:rFonts w:ascii="Arial" w:hAnsi="Arial" w:cs="Arial"/>
+          <w:color w:val="4472C4" w:themeColor="accent1"/>
+          <w:sz w:val="24"/>
+          <w:szCs w:val="24"/>
+        </w:rPr>
+        <w:t xml:space="preserve"> </w:t>
+      </w:r>
+      <w:r>
+        <w:rPr>
+          <w:rFonts w:ascii="Arial" w:hAnsi="Arial" w:cs="Arial"/>
+          <w:color w:val="000000" w:themeColor="text1"/>
+          <w:sz w:val="24"/>
+          <w:szCs w:val="24"/>
+        </w:rPr>
+        <w:t xml:space="preserve">Cuando un lenguaje no es simple tiene un gran numero de constructores por </w:t>
+      </w:r>
+      <w:r>
+        <w:rPr>
+          <w:rFonts w:ascii="Arial" w:hAnsi="Arial" w:cs="Arial"/>
+          <w:color w:val="000000" w:themeColor="text1"/>
+          <w:sz w:val="24"/>
+          <w:szCs w:val="24"/>
+        </w:rPr>
+        <w:t>lo tanto</w:t>
+      </w:r>
+      <w:r>
+        <w:rPr>
+          <w:rFonts w:ascii="Arial" w:hAnsi="Arial" w:cs="Arial"/>
+          <w:color w:val="000000" w:themeColor="text1"/>
+          <w:sz w:val="24"/>
+          <w:szCs w:val="24"/>
+        </w:rPr>
+        <w:t xml:space="preserve"> es mucho más difícil de aprender que uno con un numero </w:t>
+      </w:r>
+      <w:r>
+        <w:rPr>
+          <w:rFonts w:ascii="Arial" w:hAnsi="Arial" w:cs="Arial"/>
+          <w:color w:val="000000" w:themeColor="text1"/>
+          <w:sz w:val="24"/>
+          <w:szCs w:val="24"/>
+        </w:rPr>
+        <w:t xml:space="preserve">menor. </w:t>
+      </w:r>
+      <w:proofErr w:type="spellStart"/>
+      <w:r>
+        <w:rPr>
+          <w:rFonts w:ascii="Arial" w:hAnsi="Arial" w:cs="Arial"/>
+          <w:color w:val="000000" w:themeColor="text1"/>
+          <w:sz w:val="24"/>
+          <w:szCs w:val="24"/>
+        </w:rPr>
+        <w:t>Él</w:t>
+      </w:r>
+      <w:proofErr w:type="spellEnd"/>
+      <w:r>
+        <w:rPr>
+          <w:rFonts w:ascii="Arial" w:hAnsi="Arial" w:cs="Arial"/>
+          <w:color w:val="000000" w:themeColor="text1"/>
+          <w:sz w:val="24"/>
+          <w:szCs w:val="24"/>
+        </w:rPr>
+        <w:t xml:space="preserve"> problema de legibilidad ocurren cada vez que el autor del programa ha aprendido un subconjunto diferente de aquel con el que el lector </w:t>
+      </w:r>
+      <w:proofErr w:type="spellStart"/>
+      <w:r>
+        <w:rPr>
+          <w:rFonts w:ascii="Arial" w:hAnsi="Arial" w:cs="Arial"/>
+          <w:color w:val="000000" w:themeColor="text1"/>
+          <w:sz w:val="24"/>
+          <w:szCs w:val="24"/>
+        </w:rPr>
+        <w:t>esta</w:t>
+      </w:r>
+      <w:proofErr w:type="spellEnd"/>
+      <w:r>
+        <w:rPr>
+          <w:rFonts w:ascii="Arial" w:hAnsi="Arial" w:cs="Arial"/>
+          <w:color w:val="000000" w:themeColor="text1"/>
+          <w:sz w:val="24"/>
+          <w:szCs w:val="24"/>
+        </w:rPr>
+        <w:t xml:space="preserve"> familiarizado.</w:t>
+      </w:r>
+    </w:p>
+    <w:p>
+      <w:pPr>
+        <w:autoSpaceDE w:val="0"/>
+        <w:autoSpaceDN w:val="0"/>
+        <w:adjustRightInd w:val="0"/>
+        <w:spacing w:after="0" w:line="240" w:lineRule="auto"/>
+        <w:rPr>
+          <w:rFonts w:ascii="JansonTextLTStd-Bold" w:hAnsi="JansonTextLTStd-Bold" w:cs="JansonTextLTStd-Bold"/>
+          <w:b/>
+          <w:bCs/>
+          <w:color w:val="231F20"/>
+          <w:sz w:val="20"/>
+          <w:szCs w:val="20"/>
+        </w:rPr>
+      </w:pPr>
+      <w:proofErr w:type="spellStart"/>
+      <w:r>
+        <w:rPr>
+          <w:rFonts w:ascii="JansonTextLTStd-Bold" w:hAnsi="JansonTextLTStd-Bold" w:cs="JansonTextLTStd-Bold"/>
+          <w:b/>
+          <w:bCs/>
+          <w:color w:val="231F20"/>
+          <w:sz w:val="20"/>
+          <w:szCs w:val="20"/>
+        </w:rPr>
+        <w:t>feature</w:t>
+      </w:r>
+      <w:proofErr w:type="spellEnd"/>
+    </w:p>
+    <w:p>
+      <w:pPr>
+        <w:autoSpaceDE w:val="0"/>
+        <w:autoSpaceDN w:val="0"/>
+        <w:adjustRightInd w:val="0"/>
+        <w:spacing w:after="0" w:line="240" w:lineRule="auto"/>
+        <w:rPr>
+          <w:rFonts w:ascii="Arial" w:hAnsi="Arial" w:cs="Arial"/>
+          <w:color w:val="000000" w:themeColor="text1"/>
+          <w:sz w:val="24"/>
+          <w:szCs w:val="24"/>
+        </w:rPr>
+      </w:pPr>
+      <w:proofErr w:type="spellStart"/>
+      <w:r>
+        <w:rPr>
+          <w:rFonts w:ascii="JansonTextLTStd-Bold" w:hAnsi="JansonTextLTStd-Bold" w:cs="JansonTextLTStd-Bold"/>
+          <w:b/>
+          <w:bCs/>
+          <w:color w:val="231F20"/>
+          <w:sz w:val="20"/>
+          <w:szCs w:val="20"/>
+        </w:rPr>
+        <w:t>multiplicity</w:t>
+      </w:r>
+      <w:proofErr w:type="spellEnd"/>
+      <w:r>
+        <w:rPr>
+          <w:rFonts w:ascii="JansonTextLTStd-Roman" w:hAnsi="JansonTextLTStd-Roman" w:cs="JansonTextLTStd-Roman"/>
+          <w:color w:val="231F20"/>
+          <w:sz w:val="20"/>
+          <w:szCs w:val="20"/>
+        </w:rPr>
+        <w:t>—</w:t>
+      </w:r>
+      <w:r>
+        <w:rPr>
+          <w:rFonts w:ascii="Arial" w:hAnsi="Arial" w:cs="Arial"/>
+          <w:color w:val="000000" w:themeColor="text1"/>
+          <w:sz w:val="24"/>
+          <w:szCs w:val="24"/>
+        </w:rPr>
+        <w:t>T</w:t>
+      </w:r>
+      <w:r>
+        <w:rPr>
+          <w:rFonts w:ascii="Arial" w:hAnsi="Arial" w:cs="Arial"/>
+          <w:color w:val="000000" w:themeColor="text1"/>
+          <w:sz w:val="24"/>
+          <w:szCs w:val="24"/>
+        </w:rPr>
+        <w:t>ener más de una forma de realizar una operación en particular.</w:t>
+      </w:r>
+    </w:p>
+    <w:p>
+      <w:pPr>
+        <w:autoSpaceDE w:val="0"/>
+        <w:autoSpaceDN w:val="0"/>
+        <w:adjustRightInd w:val="0"/>
+        <w:spacing w:after="0" w:line="240" w:lineRule="auto"/>
+        <w:rPr>
+          <w:rFonts w:ascii="Arial" w:hAnsi="Arial" w:cs="Arial"/>
+          <w:color w:val="000000" w:themeColor="text1"/>
+          <w:sz w:val="24"/>
+          <w:szCs w:val="24"/>
+        </w:rPr>
+      </w:pPr>
+      <w:proofErr w:type="spellStart"/>
+      <w:r>
+        <w:rPr>
+          <w:rFonts w:ascii="JansonTextLTStd-Bold" w:hAnsi="JansonTextLTStd-Bold" w:cs="JansonTextLTStd-Bold"/>
+          <w:b/>
+          <w:bCs/>
+          <w:color w:val="231F20"/>
+          <w:sz w:val="20"/>
+          <w:szCs w:val="20"/>
+        </w:rPr>
+        <w:t>operator</w:t>
+      </w:r>
+      <w:proofErr w:type="spellEnd"/>
+      <w:r>
+        <w:rPr>
+          <w:rFonts w:ascii="JansonTextLTStd-Bold" w:hAnsi="JansonTextLTStd-Bold" w:cs="JansonTextLTStd-Bold"/>
+          <w:b/>
+          <w:bCs/>
+          <w:color w:val="231F20"/>
+          <w:sz w:val="20"/>
+          <w:szCs w:val="20"/>
+        </w:rPr>
+        <w:t xml:space="preserve"> </w:t>
+      </w:r>
+      <w:proofErr w:type="spellStart"/>
+      <w:r>
+        <w:rPr>
+          <w:rFonts w:ascii="JansonTextLTStd-Bold" w:hAnsi="JansonTextLTStd-Bold" w:cs="JansonTextLTStd-Bold"/>
+          <w:b/>
+          <w:bCs/>
+          <w:color w:val="231F20"/>
+          <w:sz w:val="20"/>
+          <w:szCs w:val="20"/>
+        </w:rPr>
+        <w:t>overloading</w:t>
+      </w:r>
+      <w:proofErr w:type="spellEnd"/>
+      <w:r>
+        <w:rPr>
+          <w:rFonts w:ascii="JansonTextLTStd-Bold" w:hAnsi="JansonTextLTStd-Bold" w:cs="JansonTextLTStd-Bold"/>
+          <w:b/>
+          <w:bCs/>
+          <w:color w:val="231F20"/>
+          <w:sz w:val="20"/>
+          <w:szCs w:val="20"/>
+        </w:rPr>
+        <w:t xml:space="preserve"> = </w:t>
+      </w:r>
+      <w:r>
+        <w:rPr>
+          <w:rFonts w:ascii="JansonTextLTStd-Bold" w:hAnsi="JansonTextLTStd-Bold" w:cs="JansonTextLTStd-Bold"/>
+          <w:b/>
+          <w:bCs/>
+          <w:color w:val="231F20"/>
+          <w:sz w:val="20"/>
+          <w:szCs w:val="20"/>
+        </w:rPr>
+        <w:t xml:space="preserve">el + se puede recargar con </w:t>
+      </w:r>
+      <w:proofErr w:type="spellStart"/>
+      <w:r>
+        <w:rPr>
+          <w:rFonts w:ascii="JansonTextLTStd-Bold" w:hAnsi="JansonTextLTStd-Bold" w:cs="JansonTextLTStd-Bold"/>
+          <w:b/>
+          <w:bCs/>
+          <w:color w:val="231F20"/>
+          <w:sz w:val="20"/>
+          <w:szCs w:val="20"/>
+        </w:rPr>
+        <w:t>string</w:t>
+      </w:r>
+      <w:proofErr w:type="spellEnd"/>
+      <w:r>
+        <w:rPr>
+          <w:rFonts w:ascii="JansonTextLTStd-Bold" w:hAnsi="JansonTextLTStd-Bold" w:cs="JansonTextLTStd-Bold"/>
+          <w:b/>
+          <w:bCs/>
+          <w:color w:val="231F20"/>
+          <w:sz w:val="20"/>
+          <w:szCs w:val="20"/>
+        </w:rPr>
+        <w:t xml:space="preserve"> e </w:t>
+      </w:r>
+      <w:proofErr w:type="spellStart"/>
+      <w:r>
+        <w:rPr>
+          <w:rFonts w:ascii="JansonTextLTStd-Bold" w:hAnsi="JansonTextLTStd-Bold" w:cs="JansonTextLTStd-Bold"/>
+          <w:b/>
+          <w:bCs/>
+          <w:color w:val="231F20"/>
+          <w:sz w:val="20"/>
+          <w:szCs w:val="20"/>
+        </w:rPr>
+        <w:t>integer</w:t>
+      </w:r>
+      <w:proofErr w:type="spellEnd"/>
+      <w:r>
+        <w:rPr>
+          <w:rFonts w:ascii="JansonTextLTStd-Bold" w:hAnsi="JansonTextLTStd-Bold" w:cs="JansonTextLTStd-Bold"/>
+          <w:b/>
+          <w:bCs/>
+          <w:color w:val="231F20"/>
+          <w:sz w:val="20"/>
+          <w:szCs w:val="20"/>
+        </w:rPr>
+        <w:t>.</w:t>
+      </w:r>
+    </w:p>
+    <w:p>
+      <w:pPr>
+        <w:autoSpaceDE w:val="0"/>
+        <w:autoSpaceDN w:val="0"/>
+        <w:adjustRightInd w:val="0"/>
+        <w:spacing w:after="0" w:line="240" w:lineRule="auto"/>
+        <w:rPr>
+          <w:rFonts w:ascii="Arial" w:hAnsi="Arial" w:cs="Arial"/>
+          <w:color w:val="000000" w:themeColor="text1"/>
+          <w:sz w:val="24"/>
+          <w:szCs w:val="24"/>
+        </w:rPr>
+      </w:pPr>
+    </w:p>
+    <w:p>
+      <w:pPr>
+        <w:autoSpaceDE w:val="0"/>
+        <w:autoSpaceDN w:val="0"/>
+        <w:adjustRightInd w:val="0"/>
+        <w:spacing w:after="0" w:line="240" w:lineRule="auto"/>
+        <w:rPr>
+          <w:rFonts w:ascii="Arial" w:hAnsi="Arial" w:cs="Arial"/>
+          <w:color w:val="000000" w:themeColor="text1"/>
+          <w:sz w:val="24"/>
+          <w:szCs w:val="24"/>
+        </w:rPr>
+      </w:pPr>
+    </w:p>
+    <w:p>
+      <w:pPr>
+        <w:jc w:val="both"/>
+        <w:rPr>
+          <w:rFonts w:ascii="Calibri" w:hAnsi="Calibri" w:cs="Calibri"/>
+          <w:color w:val="000000"/>
+          <w:sz w:val="43"/>
+          <w:szCs w:val="43"/>
+        </w:rPr>
+      </w:pPr>
+    </w:p>
+    <w:p>
+      <w:pPr>
+        <w:autoSpaceDE w:val="0"/>
+        <w:autoSpaceDN w:val="0"/>
+        <w:adjustRightInd w:val="0"/>
+        <w:spacing w:after="0" w:line="240" w:lineRule="auto"/>
+        <w:rPr>
+          <w:rFonts w:ascii="Calibri" w:hAnsi="Calibri" w:cs="Calibri"/>
+          <w:sz w:val="31"/>
+          <w:szCs w:val="31"/>
+        </w:rPr>
+      </w:pPr>
+      <w:proofErr w:type="gramStart"/>
+      <w:r>
+        <w:rPr>
+          <w:rFonts w:cstheme="minorHAnsi"/>
+        </w:rPr>
+        <w:t>Ortogonalidad :</w:t>
+      </w:r>
+      <w:proofErr w:type="gramEnd"/>
+      <w:r>
+        <w:rPr>
+          <w:rFonts w:cstheme="minorHAnsi"/>
+        </w:rPr>
+        <w:t xml:space="preserve"> </w:t>
+      </w:r>
+      <w:r>
+        <w:rPr>
+          <w:rFonts w:ascii="Calibri" w:hAnsi="Calibri" w:cs="Calibri"/>
+          <w:sz w:val="31"/>
+          <w:szCs w:val="31"/>
+        </w:rPr>
+        <w:t>Básicamente significa que un conjunto pequeño de constructores</w:t>
+      </w:r>
+    </w:p>
+    <w:p>
+      <w:pPr>
+        <w:autoSpaceDE w:val="0"/>
+        <w:autoSpaceDN w:val="0"/>
+        <w:adjustRightInd w:val="0"/>
+        <w:spacing w:after="0" w:line="240" w:lineRule="auto"/>
+        <w:rPr>
+          <w:rFonts w:ascii="Calibri" w:hAnsi="Calibri" w:cs="Calibri"/>
+          <w:sz w:val="31"/>
+          <w:szCs w:val="31"/>
+        </w:rPr>
+      </w:pPr>
+      <w:r>
+        <w:rPr>
+          <w:rFonts w:ascii="Calibri" w:hAnsi="Calibri" w:cs="Calibri"/>
+          <w:sz w:val="31"/>
+          <w:szCs w:val="31"/>
+        </w:rPr>
+        <w:t>primitivos, puede ser combinado en número relativamente pequeño a la</w:t>
+      </w:r>
+    </w:p>
+    <w:p>
+      <w:pPr>
+        <w:autoSpaceDE w:val="0"/>
+        <w:autoSpaceDN w:val="0"/>
+        <w:adjustRightInd w:val="0"/>
+        <w:spacing w:after="0" w:line="240" w:lineRule="auto"/>
+        <w:rPr>
+          <w:rFonts w:ascii="Calibri" w:hAnsi="Calibri" w:cs="Calibri"/>
+          <w:sz w:val="31"/>
+          <w:szCs w:val="31"/>
+        </w:rPr>
+      </w:pPr>
+      <w:r>
+        <w:rPr>
+          <w:rFonts w:ascii="Calibri" w:hAnsi="Calibri" w:cs="Calibri"/>
+          <w:sz w:val="31"/>
+          <w:szCs w:val="31"/>
+        </w:rPr>
+        <w:t>hora de construir estructuras de control y datos. Cada combinación es legal</w:t>
+      </w:r>
+    </w:p>
+    <w:p>
+      <w:pPr>
+        <w:jc w:val="both"/>
+        <w:rPr>
+          <w:rFonts w:ascii="Calibri" w:hAnsi="Calibri" w:cs="Calibri"/>
+          <w:sz w:val="31"/>
+          <w:szCs w:val="31"/>
+        </w:rPr>
+      </w:pPr>
+      <w:r>
+        <w:rPr>
+          <w:rFonts w:ascii="Calibri" w:hAnsi="Calibri" w:cs="Calibri"/>
+          <w:sz w:val="31"/>
+          <w:szCs w:val="31"/>
+        </w:rPr>
+        <w:t>y con sentido.</w:t>
+      </w:r>
+    </w:p>
+    <w:p>
+      <w:pPr>
+        <w:jc w:val="both"/>
+        <w:rPr>
+          <w:rFonts w:ascii="Calibri" w:hAnsi="Calibri" w:cs="Calibri"/>
+          <w:sz w:val="31"/>
+          <w:szCs w:val="31"/>
+        </w:rPr>
+      </w:pPr>
+    </w:p>
+    <w:p>
+      <w:pPr>
+        <w:jc w:val="both"/>
+        <w:rPr>
+          <w:rFonts w:ascii="Calibri" w:hAnsi="Calibri" w:cs="Calibri"/>
+          <w:sz w:val="31"/>
+          <w:szCs w:val="31"/>
+        </w:rPr>
+      </w:pPr>
+      <w:r>
+        <w:rPr>
+          <w:rFonts w:ascii="Calibri" w:hAnsi="Calibri" w:cs="Calibri"/>
+          <w:sz w:val="31"/>
+          <w:szCs w:val="31"/>
+        </w:rPr>
+        <w:t xml:space="preserve">Data </w:t>
+      </w:r>
+      <w:proofErr w:type="spellStart"/>
+      <w:r>
+        <w:rPr>
+          <w:rFonts w:ascii="Calibri" w:hAnsi="Calibri" w:cs="Calibri"/>
+          <w:sz w:val="31"/>
+          <w:szCs w:val="31"/>
+        </w:rPr>
+        <w:t>type</w:t>
+      </w:r>
+      <w:proofErr w:type="spellEnd"/>
+      <w:r>
+        <w:rPr>
+          <w:rFonts w:ascii="Calibri" w:hAnsi="Calibri" w:cs="Calibri"/>
+          <w:sz w:val="31"/>
+          <w:szCs w:val="31"/>
+        </w:rPr>
+        <w:t xml:space="preserve">: </w:t>
+      </w:r>
+      <w:r>
+        <w:rPr>
+          <w:rFonts w:ascii="Calibri" w:hAnsi="Calibri" w:cs="Calibri"/>
+          <w:sz w:val="31"/>
+          <w:szCs w:val="31"/>
+        </w:rPr>
+        <w:t>algunos datos no son tan representativos.</w:t>
+      </w:r>
+    </w:p>
+    <w:p>
+      <w:pPr>
+        <w:jc w:val="both"/>
+        <w:rPr>
+          <w:rFonts w:ascii="Calibri" w:hAnsi="Calibri" w:cs="Calibri"/>
+          <w:sz w:val="31"/>
+          <w:szCs w:val="31"/>
+        </w:rPr>
+      </w:pPr>
+    </w:p>
+    <w:p>
+      <w:pPr>
+        <w:jc w:val="both"/>
+        <w:rPr>
+          <w:rFonts w:ascii="Calibri" w:hAnsi="Calibri" w:cs="Calibri"/>
+          <w:sz w:val="31"/>
+          <w:szCs w:val="31"/>
+        </w:rPr>
+      </w:pPr>
+    </w:p>
+    <w:p>
+      <w:pPr>
+        <w:jc w:val="both"/>
+        <w:rPr>
+          <w:rFonts w:ascii="Calibri" w:hAnsi="Calibri" w:cs="Calibri"/>
+          <w:sz w:val="31"/>
+          <w:szCs w:val="31"/>
+        </w:rPr>
+      </w:pPr>
+    </w:p>
+    <w:p>
+      <w:pPr>
+        <w:pStyle w:val="Default"/>
+      </w:pPr>
+      <w:r>
+        <w:rPr>
+          <w:rFonts w:cstheme="minorHAnsi"/>
+        </w:rPr>
+        <w:t>5)</w:t>
+      </w:r>
+    </w:p>
+    <w:p>
+      <w:pPr>
+        <w:autoSpaceDE w:val="0"/>
+        <w:autoSpaceDN w:val="0"/>
+        <w:adjustRightInd w:val="0"/>
+        <w:spacing w:after="0" w:line="240" w:lineRule="auto"/>
+        <w:rPr>
+          <w:rFonts w:ascii="Corbel" w:hAnsi="Corbel" w:cs="Corbel"/>
+          <w:color w:val="000000"/>
+        </w:rPr>
+      </w:pPr>
+      <w:proofErr w:type="gramStart"/>
+      <w:r>
+        <w:rPr>
+          <w:rFonts w:ascii="Corbel" w:hAnsi="Corbel" w:cs="Corbel"/>
+          <w:color w:val="000000"/>
+        </w:rPr>
+        <w:t>Es posible que un elemento de un lenguaje de programación beneficie una característica o criterio y a su vez perjudique a otro?</w:t>
+      </w:r>
+      <w:proofErr w:type="gramEnd"/>
+      <w:r>
+        <w:rPr>
+          <w:rFonts w:ascii="Corbel" w:hAnsi="Corbel" w:cs="Corbel"/>
+          <w:color w:val="000000"/>
+        </w:rPr>
+        <w:t xml:space="preserve"> Justifique, y en caso afirmativo muestre ejemplos. </w:t>
+      </w:r>
+    </w:p>
+    <w:p>
+      <w:pPr>
+        <w:autoSpaceDE w:val="0"/>
+        <w:autoSpaceDN w:val="0"/>
+        <w:adjustRightInd w:val="0"/>
+        <w:spacing w:after="0" w:line="240" w:lineRule="auto"/>
+        <w:rPr>
+          <w:rFonts w:ascii="Corbel" w:hAnsi="Corbel" w:cs="Corbel"/>
+          <w:color w:val="000000"/>
+        </w:rPr>
+      </w:pPr>
+    </w:p>
+    <w:p>
+      <w:pPr>
+        <w:pStyle w:val="Prrafodelista"/>
+        <w:numPr>
+          <w:ilvl w:val="0"/>
+          <w:numId w:val="1"/>
+        </w:numPr>
+        <w:autoSpaceDE w:val="0"/>
+        <w:autoSpaceDN w:val="0"/>
+        <w:adjustRightInd w:val="0"/>
+        <w:spacing w:after="0" w:line="240" w:lineRule="auto"/>
+        <w:rPr>
+          <w:rFonts w:ascii="Corbel" w:hAnsi="Corbel" w:cs="Corbel"/>
+          <w:color w:val="000000"/>
+        </w:rPr>
+      </w:pPr>
+      <w:r>
+        <w:rPr>
+          <w:rFonts w:ascii="Corbel" w:hAnsi="Corbel" w:cs="Corbel"/>
+          <w:color w:val="000000"/>
+        </w:rPr>
+        <w:t>“C” y sus descendientes usan llaves para especificar declaraciones compuestas.</w:t>
+      </w:r>
+      <w:r>
+        <w:t xml:space="preserve"> </w:t>
+      </w:r>
+      <w:r>
+        <w:rPr>
+          <w:rFonts w:ascii="Corbel" w:hAnsi="Corbel" w:cs="Corbel"/>
+          <w:color w:val="000000"/>
+        </w:rPr>
+        <w:t xml:space="preserve">Todos estos lenguajes tienen una </w:t>
+      </w:r>
+      <w:r>
+        <w:rPr>
+          <w:rFonts w:ascii="Corbel" w:hAnsi="Corbel" w:cs="Corbel"/>
+          <w:b/>
+          <w:bCs/>
+          <w:color w:val="000000"/>
+        </w:rPr>
+        <w:t>legibilidad disminuida</w:t>
+      </w:r>
+      <w:r>
+        <w:rPr>
+          <w:rFonts w:ascii="Corbel" w:hAnsi="Corbel" w:cs="Corbel"/>
+          <w:color w:val="000000"/>
+        </w:rPr>
+        <w:t xml:space="preserve"> porque los grupos de sentencias siempre terminan de la misma manera, lo que dificulta determinar qué grupo se termina cuando aparece un </w:t>
+      </w:r>
+      <w:r>
+        <w:rPr>
+          <w:rFonts w:ascii="Corbel" w:hAnsi="Corbel" w:cs="Corbel"/>
+          <w:color w:val="000000"/>
+        </w:rPr>
+        <w:t>“</w:t>
+      </w:r>
+      <w:proofErr w:type="spellStart"/>
+      <w:r>
+        <w:rPr>
+          <w:rFonts w:ascii="Corbel" w:hAnsi="Corbel" w:cs="Corbel"/>
+          <w:color w:val="000000"/>
+        </w:rPr>
+        <w:t>end</w:t>
+      </w:r>
+      <w:proofErr w:type="spellEnd"/>
+      <w:r>
+        <w:rPr>
+          <w:rFonts w:ascii="Corbel" w:hAnsi="Corbel" w:cs="Corbel"/>
+          <w:color w:val="000000"/>
+        </w:rPr>
+        <w:t xml:space="preserve">” </w:t>
+      </w:r>
+      <w:r>
+        <w:rPr>
+          <w:rFonts w:ascii="Corbel" w:hAnsi="Corbel" w:cs="Corbel"/>
+          <w:color w:val="000000"/>
+        </w:rPr>
+        <w:t>o una llave derecha.</w:t>
+      </w:r>
+    </w:p>
+    <w:p>
+      <w:pPr>
+        <w:rPr>
+          <w:rFonts w:cstheme="minorHAnsi"/>
+        </w:rPr>
+      </w:pPr>
+      <w:r>
+        <w:rPr>
+          <w:rFonts w:cstheme="minorHAnsi"/>
+        </w:rPr>
+        <w:t>Fortran 95 y Ada (ISO / IEC, 2014) aclaran esto usando un</w:t>
+      </w:r>
+      <w:r>
+        <w:rPr>
+          <w:rFonts w:cstheme="minorHAnsi"/>
+        </w:rPr>
+        <w:t xml:space="preserve"> </w:t>
+      </w:r>
+      <w:r>
+        <w:rPr>
+          <w:rFonts w:cstheme="minorHAnsi"/>
+        </w:rPr>
+        <w:t>Sintaxis de cierre distinta para cada tipo de grupo de instrucciones.</w:t>
+      </w:r>
+      <w:r>
+        <w:t xml:space="preserve"> </w:t>
+      </w:r>
+      <w:r>
+        <w:rPr>
+          <w:rFonts w:cstheme="minorHAnsi"/>
+        </w:rPr>
+        <w:t xml:space="preserve">Por ejemplo, Ada usa </w:t>
+      </w:r>
+      <w:r>
+        <w:rPr>
+          <w:rFonts w:cstheme="minorHAnsi"/>
+        </w:rPr>
+        <w:t>“</w:t>
+      </w:r>
+      <w:proofErr w:type="spellStart"/>
+      <w:r>
+        <w:rPr>
+          <w:rFonts w:cstheme="minorHAnsi"/>
+        </w:rPr>
+        <w:t>end</w:t>
+      </w:r>
+      <w:proofErr w:type="spellEnd"/>
+      <w:r>
+        <w:rPr>
+          <w:rFonts w:cstheme="minorHAnsi"/>
+        </w:rPr>
+        <w:t xml:space="preserve"> </w:t>
+      </w:r>
+      <w:proofErr w:type="spellStart"/>
+      <w:r>
+        <w:rPr>
+          <w:rFonts w:cstheme="minorHAnsi"/>
+        </w:rPr>
+        <w:t>if</w:t>
+      </w:r>
+      <w:proofErr w:type="spellEnd"/>
+      <w:r>
+        <w:rPr>
+          <w:rFonts w:cstheme="minorHAnsi"/>
+        </w:rPr>
+        <w:t>”</w:t>
+      </w:r>
+      <w:r>
+        <w:rPr>
+          <w:rFonts w:cstheme="minorHAnsi"/>
+        </w:rPr>
+        <w:t xml:space="preserve"> para terminar una construcción de selección y </w:t>
+      </w:r>
+      <w:r>
+        <w:rPr>
+          <w:rFonts w:cstheme="minorHAnsi"/>
+        </w:rPr>
+        <w:t>“</w:t>
+      </w:r>
+      <w:proofErr w:type="spellStart"/>
+      <w:r>
+        <w:rPr>
+          <w:rFonts w:cstheme="minorHAnsi"/>
+        </w:rPr>
+        <w:t>end</w:t>
+      </w:r>
+      <w:proofErr w:type="spellEnd"/>
+      <w:r>
+        <w:rPr>
+          <w:rFonts w:cstheme="minorHAnsi"/>
+        </w:rPr>
+        <w:t xml:space="preserve"> </w:t>
+      </w:r>
+      <w:proofErr w:type="spellStart"/>
+      <w:r>
+        <w:rPr>
+          <w:rFonts w:cstheme="minorHAnsi"/>
+        </w:rPr>
+        <w:t>loop</w:t>
+      </w:r>
+      <w:proofErr w:type="spellEnd"/>
+      <w:r>
+        <w:rPr>
+          <w:rFonts w:cstheme="minorHAnsi"/>
+        </w:rPr>
+        <w:t>”</w:t>
+      </w:r>
+      <w:r>
+        <w:rPr>
+          <w:rFonts w:cstheme="minorHAnsi"/>
+        </w:rPr>
+        <w:t xml:space="preserve"> para terminar una construcción de bucle. Este es un ejemplo del conflicto entre </w:t>
+      </w:r>
+      <w:r>
+        <w:rPr>
+          <w:rFonts w:cstheme="minorHAnsi"/>
+          <w:b/>
+          <w:bCs/>
+        </w:rPr>
+        <w:t>la simplicidad</w:t>
+      </w:r>
+      <w:r>
+        <w:rPr>
+          <w:rFonts w:cstheme="minorHAnsi"/>
+        </w:rPr>
+        <w:t xml:space="preserve"> que resulta en menos palabras reservadas, como en Java, y </w:t>
+      </w:r>
+      <w:r>
+        <w:rPr>
+          <w:rFonts w:cstheme="minorHAnsi"/>
+          <w:b/>
+          <w:bCs/>
+        </w:rPr>
+        <w:t>la mayor legibilidad</w:t>
+      </w:r>
+      <w:r>
+        <w:rPr>
+          <w:rFonts w:cstheme="minorHAnsi"/>
+        </w:rPr>
+        <w:t xml:space="preserve"> que puede resultar del uso de palabras más reservadas, como en Ada.</w:t>
+      </w:r>
+    </w:p>
+    <w:p>
+      <w:pPr>
+        <w:jc w:val="both"/>
+        <w:rPr>
+          <w:rFonts w:cstheme="minorHAnsi"/>
+        </w:rPr>
+      </w:pPr>
+    </w:p>
+    <w:p>
+      <w:pPr>
+        <w:pStyle w:val="Default"/>
+      </w:pPr>
+      <w:r>
+        <w:rPr>
+          <w:rFonts w:cstheme="minorHAnsi"/>
+        </w:rPr>
+        <w:t>6)</w:t>
+      </w:r>
+    </w:p>
+    <w:p>
+      <w:pPr>
+        <w:autoSpaceDE w:val="0"/>
+        <w:autoSpaceDN w:val="0"/>
+        <w:adjustRightInd w:val="0"/>
+        <w:spacing w:after="0" w:line="240" w:lineRule="auto"/>
+        <w:rPr>
+          <w:rFonts w:ascii="Corbel" w:hAnsi="Corbel" w:cs="Corbel"/>
+          <w:color w:val="000000"/>
+          <w:sz w:val="24"/>
+          <w:szCs w:val="24"/>
+        </w:rPr>
+      </w:pPr>
+      <w:r>
+        <w:rPr>
+          <w:rFonts w:ascii="Corbel" w:hAnsi="Corbel" w:cs="Corbel"/>
+          <w:color w:val="000000"/>
+          <w:sz w:val="24"/>
+          <w:szCs w:val="24"/>
+        </w:rPr>
+        <w:t xml:space="preserve"> </w:t>
+      </w:r>
+    </w:p>
+    <w:p>
+      <w:pPr>
+        <w:autoSpaceDE w:val="0"/>
+        <w:autoSpaceDN w:val="0"/>
+        <w:adjustRightInd w:val="0"/>
+        <w:spacing w:after="0" w:line="240" w:lineRule="auto"/>
+        <w:rPr>
+          <w:rFonts w:ascii="Corbel" w:hAnsi="Corbel" w:cs="Corbel"/>
+          <w:color w:val="000000"/>
+        </w:rPr>
+      </w:pPr>
+      <w:r>
+        <w:rPr>
+          <w:rFonts w:ascii="Corbel" w:hAnsi="Corbel" w:cs="Corbel"/>
+          <w:color w:val="000000"/>
+        </w:rPr>
+        <w:t xml:space="preserve">¿Por qué cree que es importante que un programador/desarrollador tenga conocimiento sobre los aspectos de diseño conceptuales de un lenguaje de programación? </w:t>
+      </w:r>
+    </w:p>
+    <w:p>
+      <w:pPr>
+        <w:jc w:val="both"/>
+        <w:rPr>
+          <w:rFonts w:cstheme="minorHAnsi"/>
+        </w:rPr>
+      </w:pPr>
+    </w:p>
+    <w:p>
+      <w:pPr>
+        <w:jc w:val="both"/>
+        <w:rPr>
+          <w:rFonts w:cstheme="minorHAnsi"/>
+        </w:rPr>
+      </w:pPr>
+      <w:r>
+        <w:rPr>
+          <w:rFonts w:cstheme="minorHAnsi"/>
+        </w:rPr>
+        <w:t xml:space="preserve">El </w:t>
+      </w:r>
+      <w:proofErr w:type="spellStart"/>
+      <w:r>
+        <w:rPr>
+          <w:rFonts w:cstheme="minorHAnsi"/>
+        </w:rPr>
+        <w:t>alcanze</w:t>
+      </w:r>
+      <w:proofErr w:type="spellEnd"/>
+      <w:r>
+        <w:rPr>
+          <w:rFonts w:cstheme="minorHAnsi"/>
+        </w:rPr>
+        <w:t xml:space="preserve"> y </w:t>
+      </w:r>
+      <w:r>
+        <w:rPr>
+          <w:rFonts w:cstheme="minorHAnsi"/>
+        </w:rPr>
+        <w:t>La mayoría de estos conceptos son el tema de los capítulos de este libro: tipos, control (iteración, selección, recursión, no determinación, concurrencia), abstracción y denominación. Pensar en términos de estos conceptos hace que sea más fácil asimilar la sintaxis (forma) y la semántica (significado) de los nuevos lenguajes, en comparación con aprenderlos en el vacío.</w:t>
+      </w:r>
+      <w:r>
+        <w:t xml:space="preserve"> </w:t>
+      </w:r>
+      <w:r>
+        <w:rPr>
+          <w:rFonts w:cstheme="minorHAnsi"/>
+        </w:rPr>
+        <w:t>La situación es análoga a lo que sucede en los idiomas naturales: un buen conocimiento de las formas gramaticales facilita el aprendizaje de un idioma extranjero.</w:t>
+      </w:r>
+    </w:p>
+    <w:p>
+      <w:pPr>
+        <w:jc w:val="both"/>
+        <w:rPr>
+          <w:rFonts w:cstheme="minorHAnsi"/>
+        </w:rPr>
+      </w:pPr>
+    </w:p>
+    <w:p>
+      <w:pPr>
+        <w:jc w:val="both"/>
+        <w:rPr>
+          <w:rFonts w:cstheme="minorHAnsi"/>
+        </w:rPr>
+      </w:pPr>
+      <w:proofErr w:type="spellStart"/>
+      <w:r>
+        <w:rPr>
+          <w:rFonts w:cstheme="minorHAnsi"/>
+        </w:rPr>
+        <w:t>Sistaxis</w:t>
+      </w:r>
+      <w:proofErr w:type="spellEnd"/>
+      <w:r>
+        <w:rPr>
+          <w:rFonts w:cstheme="minorHAnsi"/>
+        </w:rPr>
+        <w:t xml:space="preserve"> y </w:t>
+      </w:r>
+      <w:proofErr w:type="spellStart"/>
+      <w:proofErr w:type="gramStart"/>
+      <w:r>
+        <w:rPr>
+          <w:rFonts w:cstheme="minorHAnsi"/>
+        </w:rPr>
+        <w:t>Semantica</w:t>
+      </w:r>
+      <w:proofErr w:type="spellEnd"/>
+      <w:r>
+        <w:rPr>
+          <w:rFonts w:cstheme="minorHAnsi"/>
+        </w:rPr>
+        <w:t xml:space="preserve"> :</w:t>
+      </w:r>
+      <w:proofErr w:type="gramEnd"/>
+      <w:r>
+        <w:rPr>
+          <w:rFonts w:cstheme="minorHAnsi"/>
+        </w:rPr>
+        <w:t xml:space="preserve"> </w:t>
+      </w:r>
+    </w:p>
+    <w:p>
+      <w:pPr>
+        <w:pStyle w:val="Default"/>
+      </w:pPr>
+      <w:r>
+        <w:rPr>
+          <w:rFonts w:cstheme="minorHAnsi"/>
+        </w:rPr>
+        <w:t>7)</w:t>
+      </w:r>
+      <w:r>
+        <w:rPr>
+          <w:sz w:val="28"/>
+          <w:szCs w:val="28"/>
+        </w:rPr>
+        <w:t xml:space="preserve"> </w:t>
+      </w:r>
+      <w:r>
+        <w:t>Un lenguaje de programación es una notación formal que describe un modelo de la resolución de un problema. La especificación precisa de un LP es esencial para describir el comportamiento computacional del mismo. Sin una notación clara del efecto de los constructores del lenguaje es imposible determinar dicho comportamiento. En general, la especificación formal de los lenguajes es útil a varios propósitos:</w:t>
+      </w:r>
+    </w:p>
+    <w:p>
+      <w:pPr>
+        <w:pStyle w:val="Default"/>
+      </w:pPr>
+      <w:r>
+        <w:t xml:space="preserve"> - Ayuda a la comprensión del lenguaje</w:t>
+      </w:r>
+    </w:p>
+    <w:p>
+      <w:pPr>
+        <w:pStyle w:val="Default"/>
+      </w:pPr>
+      <w:r>
+        <w:t xml:space="preserve"> –Brinda soporte para la estandarización de lenguajes </w:t>
+      </w:r>
+    </w:p>
+    <w:p>
+      <w:pPr>
+        <w:pStyle w:val="Default"/>
+      </w:pPr>
+      <w:r>
+        <w:t>- Guía en el diseño de lenguajes</w:t>
+      </w:r>
+    </w:p>
+    <w:p>
+      <w:pPr>
+        <w:pStyle w:val="Default"/>
+      </w:pPr>
+      <w:r>
+        <w:t xml:space="preserve"> - Ayuda al sistema de escritura del compilador y lenguaje </w:t>
+      </w:r>
+    </w:p>
+    <w:p>
+      <w:pPr>
+        <w:pStyle w:val="Default"/>
+      </w:pPr>
+      <w:r>
+        <w:t>- Soporta la verificación de correctitud de los programas</w:t>
+      </w:r>
+    </w:p>
+    <w:p>
+      <w:pPr>
+        <w:pStyle w:val="Default"/>
+      </w:pPr>
+      <w:r>
+        <w:t>- Modela la especificación de software</w:t>
+      </w:r>
+    </w:p>
+    <w:p>
+      <w:pPr>
+        <w:autoSpaceDE w:val="0"/>
+        <w:autoSpaceDN w:val="0"/>
+        <w:adjustRightInd w:val="0"/>
+        <w:spacing w:after="0" w:line="240" w:lineRule="auto"/>
+        <w:rPr>
+          <w:rFonts w:ascii="Corbel" w:hAnsi="Corbel" w:cs="Corbel"/>
+          <w:color w:val="000000"/>
+          <w:sz w:val="24"/>
+          <w:szCs w:val="24"/>
+        </w:rPr>
+      </w:pPr>
+    </w:p>
+    <w:p>
+      <w:pPr>
+        <w:autoSpaceDE w:val="0"/>
+        <w:autoSpaceDN w:val="0"/>
+        <w:adjustRightInd w:val="0"/>
+        <w:spacing w:after="0" w:line="240" w:lineRule="auto"/>
+        <w:rPr>
+          <w:rFonts w:ascii="Corbel" w:hAnsi="Corbel" w:cs="Corbel"/>
+          <w:color w:val="000000"/>
+          <w:sz w:val="24"/>
+          <w:szCs w:val="24"/>
+        </w:rPr>
+      </w:pPr>
+    </w:p>
+    <w:p>
+      <w:pPr>
+        <w:autoSpaceDE w:val="0"/>
+        <w:autoSpaceDN w:val="0"/>
+        <w:adjustRightInd w:val="0"/>
+        <w:spacing w:after="0" w:line="240" w:lineRule="auto"/>
+        <w:rPr>
+          <w:rFonts w:ascii="Corbel" w:hAnsi="Corbel" w:cs="Corbel"/>
+          <w:color w:val="000000"/>
+          <w:sz w:val="24"/>
+          <w:szCs w:val="24"/>
+        </w:rPr>
+      </w:pPr>
+    </w:p>
+    <w:p>
+      <w:pPr>
+        <w:autoSpaceDE w:val="0"/>
+        <w:autoSpaceDN w:val="0"/>
+        <w:adjustRightInd w:val="0"/>
+        <w:spacing w:after="0" w:line="240" w:lineRule="auto"/>
+        <w:rPr>
+          <w:rFonts w:ascii="Corbel" w:hAnsi="Corbel" w:cs="Corbel"/>
+          <w:color w:val="000000"/>
+          <w:sz w:val="24"/>
+          <w:szCs w:val="24"/>
+        </w:rPr>
+      </w:pPr>
+      <w:r>
+        <w:rPr>
+          <w:rFonts w:ascii="Corbel" w:hAnsi="Corbel" w:cs="Corbel"/>
+          <w:color w:val="000000"/>
+          <w:sz w:val="24"/>
+          <w:szCs w:val="24"/>
+        </w:rPr>
+        <w:t xml:space="preserve"> </w:t>
+      </w:r>
+    </w:p>
+    <w:p>
+      <w:pPr>
+        <w:autoSpaceDE w:val="0"/>
+        <w:autoSpaceDN w:val="0"/>
+        <w:adjustRightInd w:val="0"/>
+        <w:spacing w:after="0" w:line="240" w:lineRule="auto"/>
+        <w:rPr>
+          <w:rFonts w:ascii="Arial" w:hAnsi="Arial" w:cs="Arial"/>
+          <w:color w:val="4472C4" w:themeColor="accent1"/>
+          <w:sz w:val="32"/>
+          <w:szCs w:val="32"/>
+        </w:rPr>
+      </w:pPr>
+      <w:r>
+        <w:rPr>
+          <w:rFonts w:ascii="Arial" w:hAnsi="Arial" w:cs="Arial"/>
+          <w:color w:val="000000"/>
+          <w:sz w:val="32"/>
+          <w:szCs w:val="32"/>
+        </w:rPr>
+        <w:lastRenderedPageBreak/>
+        <w:t>8</w:t>
+      </w:r>
+      <w:r>
+        <w:rPr>
+          <w:rFonts w:ascii="Arial" w:hAnsi="Arial" w:cs="Arial"/>
+          <w:color w:val="000000"/>
+          <w:sz w:val="32"/>
+          <w:szCs w:val="32"/>
+        </w:rPr>
+        <w:t>)</w:t>
+      </w:r>
+      <w:r>
+        <w:rPr>
+          <w:rFonts w:ascii="Arial" w:hAnsi="Arial" w:cs="Arial"/>
+          <w:color w:val="4472C4" w:themeColor="accent1"/>
+          <w:sz w:val="32"/>
+          <w:szCs w:val="32"/>
+        </w:rPr>
+        <w:t xml:space="preserve"> Describa claramente las diferencias entre la semántica estática y la semántica dinámica. </w:t>
+      </w:r>
+    </w:p>
+    <w:p>
+      <w:pPr>
+        <w:shd w:val="clear" w:color="auto" w:fill="F8F9FA"/>
+        <w:tabs>
+          <w:tab w:val="left" w:pos="916"/>
+          <w:tab w:val="left" w:pos="1832"/>
+          <w:tab w:val="left" w:pos="2748"/>
+          <w:tab w:val="left" w:pos="3664"/>
+          <w:tab w:val="left" w:pos="4580"/>
+          <w:tab w:val="left" w:pos="5496"/>
+          <w:tab w:val="left" w:pos="6412"/>
+          <w:tab w:val="left" w:pos="7328"/>
+          <w:tab w:val="left" w:pos="8244"/>
+          <w:tab w:val="left" w:pos="9160"/>
+          <w:tab w:val="left" w:pos="10076"/>
+          <w:tab w:val="left" w:pos="10992"/>
+          <w:tab w:val="left" w:pos="11908"/>
+          <w:tab w:val="left" w:pos="12824"/>
+          <w:tab w:val="left" w:pos="13740"/>
+          <w:tab w:val="left" w:pos="14656"/>
+        </w:tabs>
+        <w:spacing w:after="0" w:line="540" w:lineRule="atLeast"/>
+        <w:rPr>
+          <w:rFonts w:ascii="Arial" w:eastAsia="Times New Roman" w:hAnsi="Arial" w:cs="Arial"/>
+          <w:color w:val="222222"/>
+          <w:sz w:val="24"/>
+          <w:szCs w:val="24"/>
+          <w:lang w:val="es-ES" w:eastAsia="es-AR"/>
+        </w:rPr>
+      </w:pPr>
+      <w:r>
+        <w:rPr>
+          <w:rFonts w:ascii="Arial" w:eastAsia="Times New Roman" w:hAnsi="Arial" w:cs="Arial"/>
+          <w:color w:val="222222"/>
+          <w:sz w:val="24"/>
+          <w:szCs w:val="24"/>
+          <w:lang w:val="es-ES" w:eastAsia="es-AR"/>
+        </w:rPr>
+        <w:t xml:space="preserve">Lo que debe verificarse en tiempo de ejecución (o en las fases posteriores de un intérprete) se conoce como la </w:t>
+      </w:r>
+      <w:r>
+        <w:rPr>
+          <w:rFonts w:ascii="Arial" w:eastAsia="Times New Roman" w:hAnsi="Arial" w:cs="Arial"/>
+          <w:b/>
+          <w:bCs/>
+          <w:color w:val="222222"/>
+          <w:sz w:val="24"/>
+          <w:szCs w:val="24"/>
+          <w:lang w:val="es-ES" w:eastAsia="es-AR"/>
+        </w:rPr>
+        <w:t xml:space="preserve">semántica </w:t>
+      </w:r>
+      <w:proofErr w:type="gramStart"/>
+      <w:r>
+        <w:rPr>
+          <w:rFonts w:ascii="Arial" w:eastAsia="Times New Roman" w:hAnsi="Arial" w:cs="Arial"/>
+          <w:b/>
+          <w:bCs/>
+          <w:color w:val="222222"/>
+          <w:sz w:val="24"/>
+          <w:szCs w:val="24"/>
+          <w:lang w:val="es-ES" w:eastAsia="es-AR"/>
+        </w:rPr>
+        <w:t>dinámica</w:t>
+      </w:r>
+      <w:r>
+        <w:rPr>
+          <w:rFonts w:ascii="Arial" w:eastAsia="Times New Roman" w:hAnsi="Arial" w:cs="Arial"/>
+          <w:b/>
+          <w:bCs/>
+          <w:color w:val="222222"/>
+          <w:sz w:val="24"/>
+          <w:szCs w:val="24"/>
+          <w:lang w:val="es-ES" w:eastAsia="es-AR"/>
+        </w:rPr>
+        <w:t>.</w:t>
+      </w:r>
+      <w:r>
+        <w:rPr>
+          <w:rFonts w:ascii="Arial" w:hAnsi="Arial" w:cs="Arial"/>
+          <w:sz w:val="24"/>
+          <w:szCs w:val="24"/>
+        </w:rPr>
+        <w:t>Es</w:t>
+      </w:r>
+      <w:proofErr w:type="gramEnd"/>
+      <w:r>
+        <w:rPr>
+          <w:rFonts w:ascii="Arial" w:hAnsi="Arial" w:cs="Arial"/>
+          <w:sz w:val="24"/>
+          <w:szCs w:val="24"/>
+        </w:rPr>
+        <w:t xml:space="preserve"> el</w:t>
+      </w:r>
+      <w:r>
+        <w:t xml:space="preserve"> </w:t>
+      </w:r>
+      <w:r>
+        <w:rPr>
+          <w:rFonts w:ascii="Arial" w:eastAsia="Times New Roman" w:hAnsi="Arial" w:cs="Arial"/>
+          <w:color w:val="222222"/>
+          <w:sz w:val="24"/>
+          <w:szCs w:val="24"/>
+          <w:lang w:val="es-ES" w:eastAsia="es-AR"/>
+        </w:rPr>
+        <w:t>significado de las expresiones, declaraciones y unidades de programa de un lenguaje de programación</w:t>
+      </w:r>
+      <w:r>
+        <w:rPr>
+          <w:rFonts w:ascii="Arial" w:eastAsia="Times New Roman" w:hAnsi="Arial" w:cs="Arial"/>
+          <w:b/>
+          <w:bCs/>
+          <w:color w:val="222222"/>
+          <w:sz w:val="24"/>
+          <w:szCs w:val="24"/>
+          <w:lang w:val="es-ES" w:eastAsia="es-AR"/>
+        </w:rPr>
+        <w:t>.</w:t>
+      </w:r>
+    </w:p>
+    <w:p>
+      <w:pPr>
+        <w:shd w:val="clear" w:color="auto" w:fill="F8F9FA"/>
+        <w:tabs>
+          <w:tab w:val="left" w:pos="916"/>
+          <w:tab w:val="left" w:pos="1832"/>
+          <w:tab w:val="left" w:pos="2748"/>
+          <w:tab w:val="left" w:pos="3664"/>
+          <w:tab w:val="left" w:pos="4580"/>
+          <w:tab w:val="left" w:pos="5496"/>
+          <w:tab w:val="left" w:pos="6412"/>
+          <w:tab w:val="left" w:pos="7328"/>
+          <w:tab w:val="left" w:pos="8244"/>
+          <w:tab w:val="left" w:pos="9160"/>
+          <w:tab w:val="left" w:pos="10076"/>
+          <w:tab w:val="left" w:pos="10992"/>
+          <w:tab w:val="left" w:pos="11908"/>
+          <w:tab w:val="left" w:pos="12824"/>
+          <w:tab w:val="left" w:pos="13740"/>
+          <w:tab w:val="left" w:pos="14656"/>
+        </w:tabs>
+        <w:spacing w:after="0" w:line="540" w:lineRule="atLeast"/>
+        <w:rPr>
+          <w:rFonts w:ascii="Arial" w:eastAsia="Times New Roman" w:hAnsi="Arial" w:cs="Arial"/>
+          <w:b/>
+          <w:bCs/>
+          <w:color w:val="222222"/>
+          <w:sz w:val="24"/>
+          <w:szCs w:val="24"/>
+          <w:lang w:val="es-ES" w:eastAsia="es-AR"/>
+        </w:rPr>
+      </w:pPr>
+      <w:r>
+        <w:rPr>
+          <w:rFonts w:ascii="Arial" w:eastAsia="Times New Roman" w:hAnsi="Arial" w:cs="Arial"/>
+          <w:b/>
+          <w:bCs/>
+          <w:color w:val="222222"/>
+          <w:sz w:val="24"/>
+          <w:szCs w:val="24"/>
+          <w:lang w:val="es-ES" w:eastAsia="es-AR"/>
+        </w:rPr>
+        <w:t>Ejemplos:</w:t>
+      </w:r>
+    </w:p>
+    <w:p>
+      <w:pPr>
+        <w:pStyle w:val="HTMLconformatoprevio"/>
+        <w:numPr>
+          <w:ilvl w:val="0"/>
+          <w:numId w:val="1"/>
+        </w:numPr>
+        <w:shd w:val="clear" w:color="auto" w:fill="F8F9FA"/>
+        <w:spacing w:line="540" w:lineRule="atLeast"/>
+        <w:rPr>
+          <w:rFonts w:ascii="Arial" w:hAnsi="Arial" w:cs="Arial"/>
+          <w:color w:val="222222"/>
+          <w:sz w:val="24"/>
+          <w:szCs w:val="24"/>
+          <w:lang w:val="es-ES"/>
+        </w:rPr>
+      </w:pPr>
+      <w:r>
+        <w:rPr>
+          <w:rFonts w:ascii="Arial" w:hAnsi="Arial" w:cs="Arial"/>
+          <w:color w:val="222222"/>
+          <w:sz w:val="24"/>
+          <w:szCs w:val="24"/>
+          <w:lang w:val="es-ES"/>
+        </w:rPr>
+        <w:t>Las variables nunca se usan en una expresión a menos que se les haya dado un valor.</w:t>
+      </w:r>
+    </w:p>
+    <w:p>
+      <w:pPr>
+        <w:pStyle w:val="HTMLconformatoprevio"/>
+        <w:numPr>
+          <w:ilvl w:val="0"/>
+          <w:numId w:val="1"/>
+        </w:numPr>
+        <w:shd w:val="clear" w:color="auto" w:fill="F8F9FA"/>
+        <w:spacing w:line="540" w:lineRule="atLeast"/>
+        <w:rPr>
+          <w:rFonts w:ascii="Arial" w:hAnsi="Arial" w:cs="Arial"/>
+          <w:color w:val="222222"/>
+          <w:sz w:val="24"/>
+          <w:szCs w:val="24"/>
+          <w:lang w:val="es-ES"/>
+        </w:rPr>
+      </w:pPr>
+      <w:r>
+        <w:rPr>
+          <w:rFonts w:ascii="Arial" w:hAnsi="Arial" w:cs="Arial"/>
+          <w:color w:val="222222"/>
+          <w:sz w:val="24"/>
+          <w:szCs w:val="24"/>
+          <w:lang w:val="es-ES"/>
+        </w:rPr>
+        <w:t xml:space="preserve">Los punteros nunca se </w:t>
+      </w:r>
+      <w:r>
+        <w:rPr>
+          <w:rFonts w:ascii="Arial" w:hAnsi="Arial" w:cs="Arial"/>
+          <w:color w:val="222222"/>
+          <w:sz w:val="24"/>
+          <w:szCs w:val="24"/>
+          <w:lang w:val="es-ES"/>
+        </w:rPr>
+        <w:t>des referencian</w:t>
+      </w:r>
+      <w:r>
+        <w:rPr>
+          <w:rFonts w:ascii="Arial" w:hAnsi="Arial" w:cs="Arial"/>
+          <w:color w:val="222222"/>
+          <w:sz w:val="24"/>
+          <w:szCs w:val="24"/>
+          <w:lang w:val="es-ES"/>
+        </w:rPr>
+        <w:t xml:space="preserve"> a menos que se refieran a un objeto válido.</w:t>
+      </w:r>
+    </w:p>
+    <w:p>
+      <w:pPr>
+        <w:pStyle w:val="HTMLconformatoprevio"/>
+        <w:numPr>
+          <w:ilvl w:val="0"/>
+          <w:numId w:val="1"/>
+        </w:numPr>
+        <w:shd w:val="clear" w:color="auto" w:fill="F8F9FA"/>
+        <w:spacing w:line="540" w:lineRule="atLeast"/>
+        <w:rPr>
+          <w:rFonts w:ascii="Arial" w:hAnsi="Arial" w:cs="Arial"/>
+          <w:color w:val="222222"/>
+          <w:sz w:val="24"/>
+          <w:szCs w:val="24"/>
+          <w:lang w:val="es-ES"/>
+        </w:rPr>
+      </w:pPr>
+      <w:r>
+        <w:rPr>
+          <w:rFonts w:ascii="Arial" w:hAnsi="Arial" w:cs="Arial"/>
+          <w:color w:val="222222"/>
+          <w:sz w:val="24"/>
+          <w:szCs w:val="24"/>
+          <w:lang w:val="es-ES"/>
+        </w:rPr>
+        <w:t>Las expresiones de subíndice de matriz se encuentran dentro de los límites de la matriz.</w:t>
+      </w:r>
+    </w:p>
+    <w:p>
+      <w:pPr>
+        <w:pStyle w:val="HTMLconformatoprevio"/>
+        <w:numPr>
+          <w:ilvl w:val="0"/>
+          <w:numId w:val="1"/>
+        </w:numPr>
+        <w:shd w:val="clear" w:color="auto" w:fill="F8F9FA"/>
+        <w:spacing w:line="540" w:lineRule="atLeast"/>
+        <w:rPr>
+          <w:rFonts w:ascii="Arial" w:hAnsi="Arial" w:cs="Arial"/>
+          <w:color w:val="222222"/>
+          <w:sz w:val="24"/>
+          <w:szCs w:val="24"/>
+        </w:rPr>
+      </w:pPr>
+      <w:r>
+        <w:rPr>
+          <w:rFonts w:ascii="Arial" w:hAnsi="Arial" w:cs="Arial"/>
+          <w:color w:val="222222"/>
+          <w:sz w:val="24"/>
+          <w:szCs w:val="24"/>
+          <w:lang w:val="es-ES"/>
+        </w:rPr>
+        <w:t>Las operaciones aritméticas no se desbordan.</w:t>
+      </w:r>
+    </w:p>
+    <w:p>
+      <w:pPr>
+        <w:pStyle w:val="HTMLconformatoprevio"/>
+        <w:shd w:val="clear" w:color="auto" w:fill="F8F9FA"/>
+        <w:spacing w:line="540" w:lineRule="atLeast"/>
+        <w:ind w:left="720"/>
+        <w:rPr>
+          <w:rFonts w:ascii="Arial" w:hAnsi="Arial" w:cs="Arial"/>
+          <w:color w:val="222222"/>
+          <w:sz w:val="24"/>
+          <w:szCs w:val="24"/>
+        </w:rPr>
+      </w:pPr>
+    </w:p>
+    <w:p>
+      <w:pPr>
+        <w:shd w:val="clear" w:color="auto" w:fill="F8F9FA"/>
+        <w:tabs>
+          <w:tab w:val="left" w:pos="916"/>
+          <w:tab w:val="left" w:pos="1832"/>
+          <w:tab w:val="left" w:pos="2748"/>
+          <w:tab w:val="left" w:pos="3664"/>
+          <w:tab w:val="left" w:pos="4580"/>
+          <w:tab w:val="left" w:pos="5496"/>
+          <w:tab w:val="left" w:pos="6412"/>
+          <w:tab w:val="left" w:pos="7328"/>
+          <w:tab w:val="left" w:pos="8244"/>
+          <w:tab w:val="left" w:pos="9160"/>
+          <w:tab w:val="left" w:pos="10076"/>
+          <w:tab w:val="left" w:pos="10992"/>
+          <w:tab w:val="left" w:pos="11908"/>
+          <w:tab w:val="left" w:pos="12824"/>
+          <w:tab w:val="left" w:pos="13740"/>
+          <w:tab w:val="left" w:pos="14656"/>
+        </w:tabs>
+        <w:spacing w:after="0" w:line="540" w:lineRule="atLeast"/>
+        <w:rPr>
+          <w:rFonts w:ascii="Arial" w:eastAsia="Times New Roman" w:hAnsi="Arial" w:cs="Arial"/>
+          <w:color w:val="222222"/>
+          <w:sz w:val="24"/>
+          <w:szCs w:val="24"/>
+          <w:lang w:val="es-ES" w:eastAsia="es-AR"/>
+        </w:rPr>
+      </w:pPr>
+      <w:r>
+        <w:rPr>
+          <w:rFonts w:ascii="Arial" w:hAnsi="Arial" w:cs="Arial"/>
+          <w:color w:val="222222"/>
+          <w:sz w:val="24"/>
+          <w:szCs w:val="24"/>
+          <w:lang w:val="es-ES"/>
+        </w:rPr>
+        <w:t xml:space="preserve">En cambio la </w:t>
+      </w:r>
+      <w:r>
+        <w:rPr>
+          <w:rFonts w:ascii="Arial" w:eastAsia="Times New Roman" w:hAnsi="Arial" w:cs="Arial"/>
+          <w:b/>
+          <w:bCs/>
+          <w:color w:val="222222"/>
+          <w:sz w:val="24"/>
+          <w:szCs w:val="24"/>
+          <w:lang w:val="es-ES" w:eastAsia="es-AR"/>
+        </w:rPr>
+        <w:t xml:space="preserve">semántica estática, </w:t>
+      </w:r>
+      <w:r>
+        <w:rPr>
+          <w:rFonts w:ascii="Arial" w:eastAsia="Times New Roman" w:hAnsi="Arial" w:cs="Arial"/>
+          <w:color w:val="222222"/>
+          <w:sz w:val="24"/>
+          <w:szCs w:val="24"/>
+          <w:lang w:val="es-ES" w:eastAsia="es-AR"/>
+        </w:rPr>
+        <w:t>e</w:t>
+      </w:r>
+      <w:r>
+        <w:rPr>
+          <w:rFonts w:ascii="Arial" w:hAnsi="Arial" w:cs="Arial"/>
+          <w:color w:val="222222"/>
+          <w:sz w:val="24"/>
+          <w:szCs w:val="24"/>
+          <w:lang w:val="es-ES"/>
+        </w:rPr>
+        <w:t xml:space="preserve">s definida por la gramática de atributos </w:t>
+      </w:r>
+      <w:proofErr w:type="gramStart"/>
+      <w:r>
+        <w:rPr>
+          <w:rFonts w:ascii="Arial" w:hAnsi="Arial" w:cs="Arial"/>
+          <w:color w:val="222222"/>
+          <w:sz w:val="24"/>
+          <w:szCs w:val="24"/>
+          <w:lang w:val="es-ES"/>
+        </w:rPr>
+        <w:t>y  puede</w:t>
+      </w:r>
+      <w:proofErr w:type="gramEnd"/>
+      <w:r>
+        <w:rPr>
+          <w:rFonts w:ascii="Arial" w:hAnsi="Arial" w:cs="Arial"/>
+          <w:color w:val="222222"/>
+          <w:sz w:val="24"/>
+          <w:szCs w:val="24"/>
+          <w:lang w:val="es-ES"/>
+        </w:rPr>
+        <w:t xml:space="preserve"> verificarse en tiempo de compilación.</w:t>
+      </w:r>
+      <w:r>
+        <w:rPr>
+          <w:rFonts w:ascii="Arial" w:eastAsia="Times New Roman" w:hAnsi="Arial" w:cs="Arial"/>
+          <w:color w:val="222222"/>
+          <w:sz w:val="24"/>
+          <w:szCs w:val="24"/>
+          <w:lang w:val="es-ES" w:eastAsia="es-AR"/>
+        </w:rPr>
+        <w:t xml:space="preserve"> </w:t>
+      </w:r>
+      <w:r>
+        <w:rPr>
+          <w:rFonts w:ascii="Arial" w:eastAsia="Times New Roman" w:hAnsi="Arial" w:cs="Arial"/>
+          <w:color w:val="222222"/>
+          <w:sz w:val="24"/>
+          <w:szCs w:val="24"/>
+          <w:lang w:val="es-ES" w:eastAsia="es-AR"/>
+        </w:rPr>
+        <w:t xml:space="preserve">Algunos ejemplos de semántica estática: </w:t>
+      </w:r>
+    </w:p>
+    <w:p>
+      <w:pPr>
+        <w:pStyle w:val="Prrafodelista"/>
+        <w:numPr>
+          <w:ilvl w:val="0"/>
+          <w:numId w:val="1"/>
+        </w:numPr>
+        <w:shd w:val="clear" w:color="auto" w:fill="F8F9FA"/>
+        <w:tabs>
+          <w:tab w:val="left" w:pos="916"/>
+          <w:tab w:val="left" w:pos="1832"/>
+          <w:tab w:val="left" w:pos="2748"/>
+          <w:tab w:val="left" w:pos="3664"/>
+          <w:tab w:val="left" w:pos="4580"/>
+          <w:tab w:val="left" w:pos="5496"/>
+          <w:tab w:val="left" w:pos="6412"/>
+          <w:tab w:val="left" w:pos="7328"/>
+          <w:tab w:val="left" w:pos="8244"/>
+          <w:tab w:val="left" w:pos="9160"/>
+          <w:tab w:val="left" w:pos="10076"/>
+          <w:tab w:val="left" w:pos="10992"/>
+          <w:tab w:val="left" w:pos="11908"/>
+          <w:tab w:val="left" w:pos="12824"/>
+          <w:tab w:val="left" w:pos="13740"/>
+          <w:tab w:val="left" w:pos="14656"/>
+        </w:tabs>
+        <w:spacing w:after="0" w:line="540" w:lineRule="atLeast"/>
+        <w:rPr>
+          <w:rFonts w:ascii="Arial" w:eastAsia="Times New Roman" w:hAnsi="Arial" w:cs="Arial"/>
+          <w:color w:val="222222"/>
+          <w:sz w:val="24"/>
+          <w:szCs w:val="24"/>
+          <w:lang w:val="es-ES" w:eastAsia="es-AR"/>
+        </w:rPr>
+      </w:pPr>
+      <w:r>
+        <w:rPr>
+          <w:rFonts w:ascii="Arial" w:eastAsia="Times New Roman" w:hAnsi="Arial" w:cs="Arial"/>
+          <w:color w:val="222222"/>
+          <w:sz w:val="24"/>
+          <w:szCs w:val="24"/>
+          <w:lang w:val="es-ES" w:eastAsia="es-AR"/>
+        </w:rPr>
+        <w:t>L</w:t>
+      </w:r>
+      <w:r>
+        <w:rPr>
+          <w:rFonts w:ascii="Arial" w:eastAsia="Times New Roman" w:hAnsi="Arial" w:cs="Arial"/>
+          <w:color w:val="222222"/>
+          <w:sz w:val="24"/>
+          <w:szCs w:val="24"/>
+          <w:lang w:val="es-ES" w:eastAsia="es-AR"/>
+        </w:rPr>
+        <w:t>a regla común de que todas las variables deben declararse antes de hacer referencia a ellas.</w:t>
+      </w:r>
+    </w:p>
+    <w:p>
+      <w:pPr>
+        <w:pStyle w:val="Prrafodelista"/>
+        <w:numPr>
+          <w:ilvl w:val="0"/>
+          <w:numId w:val="1"/>
+        </w:numPr>
+        <w:shd w:val="clear" w:color="auto" w:fill="F8F9FA"/>
+        <w:tabs>
+          <w:tab w:val="left" w:pos="916"/>
+          <w:tab w:val="left" w:pos="1832"/>
+          <w:tab w:val="left" w:pos="2748"/>
+          <w:tab w:val="left" w:pos="3664"/>
+          <w:tab w:val="left" w:pos="4580"/>
+          <w:tab w:val="left" w:pos="5496"/>
+          <w:tab w:val="left" w:pos="6412"/>
+          <w:tab w:val="left" w:pos="7328"/>
+          <w:tab w:val="left" w:pos="8244"/>
+          <w:tab w:val="left" w:pos="9160"/>
+          <w:tab w:val="left" w:pos="10076"/>
+          <w:tab w:val="left" w:pos="10992"/>
+          <w:tab w:val="left" w:pos="11908"/>
+          <w:tab w:val="left" w:pos="12824"/>
+          <w:tab w:val="left" w:pos="13740"/>
+          <w:tab w:val="left" w:pos="14656"/>
+        </w:tabs>
+        <w:spacing w:after="0" w:line="540" w:lineRule="atLeast"/>
+        <w:rPr>
+          <w:rFonts w:ascii="Arial" w:eastAsia="Times New Roman" w:hAnsi="Arial" w:cs="Arial"/>
+          <w:color w:val="222222"/>
+          <w:sz w:val="24"/>
+          <w:szCs w:val="24"/>
+          <w:lang w:val="es-ES" w:eastAsia="es-AR"/>
+        </w:rPr>
+      </w:pPr>
+      <w:r>
+        <w:rPr>
+          <w:rFonts w:ascii="Arial" w:eastAsia="Times New Roman" w:hAnsi="Arial" w:cs="Arial"/>
+          <w:color w:val="222222"/>
+          <w:sz w:val="24"/>
+          <w:szCs w:val="24"/>
+          <w:lang w:val="es-ES" w:eastAsia="es-AR"/>
+        </w:rPr>
+        <w:t xml:space="preserve">Compatibilidad de </w:t>
+      </w:r>
+      <w:proofErr w:type="gramStart"/>
+      <w:r>
+        <w:rPr>
+          <w:rFonts w:ascii="Arial" w:eastAsia="Times New Roman" w:hAnsi="Arial" w:cs="Arial"/>
+          <w:color w:val="222222"/>
+          <w:sz w:val="24"/>
+          <w:szCs w:val="24"/>
+          <w:lang w:val="es-ES" w:eastAsia="es-AR"/>
+        </w:rPr>
+        <w:t>tipos :</w:t>
+      </w:r>
+      <w:proofErr w:type="gramEnd"/>
+      <w:r>
+        <w:rPr>
+          <w:rFonts w:ascii="Arial" w:eastAsia="Times New Roman" w:hAnsi="Arial" w:cs="Arial"/>
+          <w:color w:val="222222"/>
+          <w:sz w:val="24"/>
+          <w:szCs w:val="24"/>
+          <w:lang w:val="es-ES" w:eastAsia="es-AR"/>
+        </w:rPr>
+        <w:t xml:space="preserve"> </w:t>
+      </w:r>
+      <w:r>
+        <w:rPr>
+          <w:rFonts w:ascii="Arial" w:eastAsia="Times New Roman" w:hAnsi="Arial" w:cs="Arial"/>
+          <w:color w:val="222222"/>
+          <w:sz w:val="24"/>
+          <w:szCs w:val="24"/>
+          <w:lang w:val="es-ES" w:eastAsia="es-AR"/>
+        </w:rPr>
+        <w:t>no se puede asignar un valor de coma flotante a un tipo entero</w:t>
+      </w:r>
+      <w:r>
+        <w:rPr>
+          <w:rFonts w:ascii="Arial" w:eastAsia="Times New Roman" w:hAnsi="Arial" w:cs="Arial"/>
+          <w:color w:val="222222"/>
+          <w:sz w:val="24"/>
+          <w:szCs w:val="24"/>
+          <w:lang w:val="es-ES" w:eastAsia="es-AR"/>
+        </w:rPr>
+        <w:t xml:space="preserve"> </w:t>
+      </w:r>
+      <w:r>
+        <w:rPr>
+          <w:rFonts w:ascii="Arial" w:eastAsia="Times New Roman" w:hAnsi="Arial" w:cs="Arial"/>
+          <w:color w:val="222222"/>
+          <w:sz w:val="24"/>
+          <w:szCs w:val="24"/>
+          <w:lang w:val="es-ES" w:eastAsia="es-AR"/>
+        </w:rPr>
+        <w:t>variable, aunque lo contrario es legal.</w:t>
+      </w:r>
+    </w:p>
+    <w:p>
+      <w:pPr>
+        <w:shd w:val="clear" w:color="auto" w:fill="F8F9FA"/>
+        <w:tabs>
+          <w:tab w:val="left" w:pos="916"/>
+          <w:tab w:val="left" w:pos="1832"/>
+          <w:tab w:val="left" w:pos="2748"/>
+          <w:tab w:val="left" w:pos="3664"/>
+          <w:tab w:val="left" w:pos="4580"/>
+          <w:tab w:val="left" w:pos="5496"/>
+          <w:tab w:val="left" w:pos="6412"/>
+          <w:tab w:val="left" w:pos="7328"/>
+          <w:tab w:val="left" w:pos="8244"/>
+          <w:tab w:val="left" w:pos="9160"/>
+          <w:tab w:val="left" w:pos="10076"/>
+          <w:tab w:val="left" w:pos="10992"/>
+          <w:tab w:val="left" w:pos="11908"/>
+          <w:tab w:val="left" w:pos="12824"/>
+          <w:tab w:val="left" w:pos="13740"/>
+          <w:tab w:val="left" w:pos="14656"/>
+        </w:tabs>
+        <w:spacing w:after="0" w:line="540" w:lineRule="atLeast"/>
+        <w:rPr>
+          <w:rFonts w:ascii="Arial" w:eastAsia="Times New Roman" w:hAnsi="Arial" w:cs="Arial"/>
+          <w:b/>
+          <w:bCs/>
+          <w:color w:val="222222"/>
+          <w:sz w:val="24"/>
+          <w:szCs w:val="24"/>
+          <w:lang w:val="es-ES" w:eastAsia="es-AR"/>
+        </w:rPr>
+      </w:pPr>
+    </w:p>
+    <w:p>
+      <w:pPr>
+        <w:jc w:val="both"/>
+        <w:rPr>
+          <w:rFonts w:cstheme="minorHAnsi"/>
+          <w:lang w:val="es-ES"/>
+        </w:rPr>
+      </w:pPr>
+    </w:p>
+    <w:p>
+      <w:pPr>
+        <w:jc w:val="both"/>
+        <w:rPr>
+          <w:rFonts w:cstheme="minorHAnsi"/>
+          <w:lang w:val="es-ES"/>
+        </w:rPr>
+      </w:pPr>
+    </w:p>
+    <w:p>
+      <w:pPr>
+        <w:jc w:val="both"/>
+        <w:rPr>
+          <w:rFonts w:cstheme="minorHAnsi"/>
+          <w:lang w:val="es-ES"/>
+        </w:rPr>
+      </w:pPr>
+    </w:p>
+    <w:p>
+      <w:pPr>
+        <w:jc w:val="both"/>
+        <w:rPr>
+          <w:rFonts w:cstheme="minorHAnsi"/>
+          <w:lang w:val="es-ES"/>
+        </w:rPr>
+      </w:pPr>
+    </w:p>
+    <w:p>
+      <w:pPr>
+        <w:autoSpaceDE w:val="0"/>
+        <w:autoSpaceDN w:val="0"/>
+        <w:adjustRightInd w:val="0"/>
+        <w:spacing w:after="0" w:line="240" w:lineRule="auto"/>
+        <w:rPr>
+          <w:rFonts w:ascii="Arial" w:eastAsia="Times New Roman" w:hAnsi="Arial" w:cs="Arial"/>
+          <w:color w:val="4472C4" w:themeColor="accent1"/>
+          <w:sz w:val="32"/>
+          <w:szCs w:val="32"/>
+          <w:lang w:val="es-ES" w:eastAsia="es-AR"/>
+        </w:rPr>
+      </w:pPr>
+      <w:r>
+        <w:rPr>
+          <w:rFonts w:ascii="Arial" w:eastAsia="Times New Roman" w:hAnsi="Arial" w:cs="Arial"/>
+          <w:color w:val="222222"/>
+          <w:sz w:val="32"/>
+          <w:szCs w:val="32"/>
+          <w:lang w:val="es-ES" w:eastAsia="es-AR"/>
+        </w:rPr>
+        <w:lastRenderedPageBreak/>
+        <w:t xml:space="preserve">9) </w:t>
+      </w:r>
+      <w:r>
+        <w:rPr>
+          <w:rFonts w:ascii="Arial" w:eastAsia="Times New Roman" w:hAnsi="Arial" w:cs="Arial"/>
+          <w:color w:val="4472C4" w:themeColor="accent1"/>
+          <w:sz w:val="32"/>
+          <w:szCs w:val="32"/>
+          <w:lang w:val="es-ES" w:eastAsia="es-AR"/>
+        </w:rPr>
+        <w:t xml:space="preserve">¿Qué tipo de gramática son utilizadas para describir la sintaxis de un lenguaje de programación? ¿Por </w:t>
+      </w:r>
+      <w:proofErr w:type="gramStart"/>
+      <w:r>
+        <w:rPr>
+          <w:rFonts w:ascii="Arial" w:eastAsia="Times New Roman" w:hAnsi="Arial" w:cs="Arial"/>
+          <w:color w:val="4472C4" w:themeColor="accent1"/>
+          <w:sz w:val="32"/>
+          <w:szCs w:val="32"/>
+          <w:lang w:val="es-ES" w:eastAsia="es-AR"/>
+        </w:rPr>
+        <w:t>qué ?</w:t>
+      </w:r>
+      <w:proofErr w:type="gramEnd"/>
+    </w:p>
+    <w:p>
+      <w:pPr>
+        <w:autoSpaceDE w:val="0"/>
+        <w:autoSpaceDN w:val="0"/>
+        <w:adjustRightInd w:val="0"/>
+        <w:spacing w:after="0" w:line="240" w:lineRule="auto"/>
+        <w:rPr>
+          <w:rFonts w:ascii="Arial" w:eastAsia="Times New Roman" w:hAnsi="Arial" w:cs="Arial"/>
+          <w:color w:val="4472C4" w:themeColor="accent1"/>
+          <w:sz w:val="32"/>
+          <w:szCs w:val="32"/>
+          <w:lang w:val="es-ES" w:eastAsia="es-AR"/>
+        </w:rPr>
+      </w:pPr>
+    </w:p>
+    <w:p>
+      <w:pPr>
+        <w:autoSpaceDE w:val="0"/>
+        <w:autoSpaceDN w:val="0"/>
+        <w:adjustRightInd w:val="0"/>
+        <w:spacing w:after="0" w:line="240" w:lineRule="auto"/>
+        <w:rPr>
+          <w:rFonts w:ascii="Arial" w:hAnsi="Arial" w:cs="Arial"/>
+          <w:sz w:val="24"/>
+          <w:szCs w:val="24"/>
+        </w:rPr>
+      </w:pPr>
+      <w:r>
+        <w:rPr>
+          <w:rFonts w:ascii="Arial" w:hAnsi="Arial" w:cs="Arial"/>
+          <w:sz w:val="24"/>
+          <w:szCs w:val="24"/>
+        </w:rPr>
+        <w:t xml:space="preserve">La </w:t>
+      </w:r>
+      <w:r>
+        <w:rPr>
+          <w:rFonts w:ascii="Arial" w:hAnsi="Arial" w:cs="Arial"/>
+          <w:i/>
+          <w:iCs/>
+          <w:sz w:val="24"/>
+          <w:szCs w:val="24"/>
+        </w:rPr>
+        <w:t xml:space="preserve">sintaxis </w:t>
+      </w:r>
+      <w:r>
+        <w:rPr>
+          <w:rFonts w:ascii="Arial" w:hAnsi="Arial" w:cs="Arial"/>
+          <w:sz w:val="24"/>
+          <w:szCs w:val="24"/>
+        </w:rPr>
+        <w:t xml:space="preserve">de un LP es el conjunto de reglas que describen la estructura de de la mayoría de los programas válidos en el </w:t>
+      </w:r>
+      <w:r>
+        <w:rPr>
+          <w:rFonts w:ascii="Arial" w:hAnsi="Arial" w:cs="Arial"/>
+          <w:sz w:val="24"/>
+          <w:szCs w:val="24"/>
+        </w:rPr>
+        <w:t>lenguaje. Afecta</w:t>
+      </w:r>
+      <w:r>
+        <w:rPr>
+          <w:rFonts w:ascii="Arial" w:hAnsi="Arial" w:cs="Arial"/>
+          <w:sz w:val="24"/>
+          <w:szCs w:val="24"/>
+        </w:rPr>
+        <w:t xml:space="preserve"> a la legibilidad, pero no a la expresabilidad del lenguaje.</w:t>
+      </w:r>
+    </w:p>
+    <w:p>
+      <w:pPr>
+        <w:autoSpaceDE w:val="0"/>
+        <w:autoSpaceDN w:val="0"/>
+        <w:adjustRightInd w:val="0"/>
+        <w:spacing w:after="0" w:line="240" w:lineRule="auto"/>
+        <w:rPr>
+          <w:rFonts w:ascii="Arial" w:hAnsi="Arial" w:cs="Arial"/>
+          <w:sz w:val="24"/>
+          <w:szCs w:val="24"/>
+        </w:rPr>
+      </w:pPr>
+    </w:p>
+    <w:p>
+      <w:pPr>
+        <w:autoSpaceDE w:val="0"/>
+        <w:autoSpaceDN w:val="0"/>
+        <w:adjustRightInd w:val="0"/>
+        <w:spacing w:after="0" w:line="240" w:lineRule="auto"/>
+        <w:rPr>
+          <w:rFonts w:ascii="Calibri" w:hAnsi="Calibri" w:cs="Calibri"/>
+          <w:sz w:val="28"/>
+          <w:szCs w:val="28"/>
+        </w:rPr>
+      </w:pPr>
+      <w:r>
+        <w:rPr>
+          <w:rFonts w:ascii="Calibri" w:hAnsi="Calibri" w:cs="Calibri"/>
+          <w:sz w:val="28"/>
+          <w:szCs w:val="28"/>
+        </w:rPr>
+        <w:t>Los métodos para describir la sintaxis son:</w:t>
+      </w:r>
+    </w:p>
+    <w:p>
+      <w:pPr>
+        <w:autoSpaceDE w:val="0"/>
+        <w:autoSpaceDN w:val="0"/>
+        <w:adjustRightInd w:val="0"/>
+        <w:spacing w:after="0" w:line="240" w:lineRule="auto"/>
+        <w:rPr>
+          <w:rFonts w:ascii="Calibri" w:hAnsi="Calibri" w:cs="Calibri"/>
+          <w:sz w:val="28"/>
+          <w:szCs w:val="28"/>
+        </w:rPr>
+      </w:pPr>
+      <w:r>
+        <w:rPr>
+          <w:rFonts w:ascii="Calibri" w:hAnsi="Calibri" w:cs="Calibri"/>
+          <w:sz w:val="28"/>
+          <w:szCs w:val="28"/>
+        </w:rPr>
+        <w:t xml:space="preserve">- </w:t>
+      </w:r>
+      <w:r>
+        <w:rPr>
+          <w:rFonts w:ascii="Calibri,Italic" w:hAnsi="Calibri,Italic" w:cs="Calibri,Italic"/>
+          <w:i/>
+          <w:iCs/>
+          <w:sz w:val="28"/>
+          <w:szCs w:val="28"/>
+        </w:rPr>
+        <w:t xml:space="preserve">Gramáticas Libres de Contexto </w:t>
+      </w:r>
+      <w:r>
+        <w:rPr>
+          <w:rFonts w:ascii="Calibri" w:hAnsi="Calibri" w:cs="Calibri"/>
+          <w:sz w:val="28"/>
+          <w:szCs w:val="28"/>
+        </w:rPr>
+        <w:t>– BNF – Diagramas sintácticos</w:t>
+      </w:r>
+    </w:p>
+    <w:p>
+      <w:pPr>
+        <w:autoSpaceDE w:val="0"/>
+        <w:autoSpaceDN w:val="0"/>
+        <w:adjustRightInd w:val="0"/>
+        <w:spacing w:after="0" w:line="240" w:lineRule="auto"/>
+        <w:rPr>
+          <w:rFonts w:ascii="Calibri" w:hAnsi="Calibri" w:cs="Calibri"/>
+          <w:sz w:val="28"/>
+          <w:szCs w:val="28"/>
+        </w:rPr>
+      </w:pPr>
+      <w:r>
+        <w:rPr>
+          <w:rFonts w:ascii="Calibri" w:hAnsi="Calibri" w:cs="Calibri"/>
+          <w:sz w:val="28"/>
+          <w:szCs w:val="28"/>
+        </w:rPr>
+        <w:t xml:space="preserve">- </w:t>
+      </w:r>
+      <w:r>
+        <w:rPr>
+          <w:rFonts w:ascii="Calibri,Italic" w:hAnsi="Calibri,Italic" w:cs="Calibri,Italic"/>
+          <w:i/>
+          <w:iCs/>
+          <w:sz w:val="28"/>
+          <w:szCs w:val="28"/>
+        </w:rPr>
+        <w:t xml:space="preserve">BNF Extendida </w:t>
+      </w:r>
+      <w:r>
+        <w:rPr>
+          <w:rFonts w:ascii="Calibri" w:hAnsi="Calibri" w:cs="Calibri"/>
+          <w:sz w:val="28"/>
+          <w:szCs w:val="28"/>
+        </w:rPr>
+        <w:t>(mejora la facilidad de lectura y escritura de las BNF tradicionales)</w:t>
+      </w:r>
+    </w:p>
+    <w:p>
+      <w:pPr>
+        <w:shd w:val="clear" w:color="auto" w:fill="F8F9FA"/>
+        <w:tabs>
+          <w:tab w:val="left" w:pos="916"/>
+          <w:tab w:val="left" w:pos="1832"/>
+          <w:tab w:val="left" w:pos="2748"/>
+          <w:tab w:val="left" w:pos="3664"/>
+          <w:tab w:val="left" w:pos="4580"/>
+          <w:tab w:val="left" w:pos="5496"/>
+          <w:tab w:val="left" w:pos="6412"/>
+          <w:tab w:val="left" w:pos="7328"/>
+          <w:tab w:val="left" w:pos="8244"/>
+          <w:tab w:val="left" w:pos="9160"/>
+          <w:tab w:val="left" w:pos="10076"/>
+          <w:tab w:val="left" w:pos="10992"/>
+          <w:tab w:val="left" w:pos="11908"/>
+          <w:tab w:val="left" w:pos="12824"/>
+          <w:tab w:val="left" w:pos="13740"/>
+          <w:tab w:val="left" w:pos="14656"/>
+        </w:tabs>
+        <w:spacing w:after="0" w:line="540" w:lineRule="atLeast"/>
+        <w:rPr>
+          <w:rFonts w:ascii="inherit" w:eastAsia="Times New Roman" w:hAnsi="inherit" w:cs="Courier New"/>
+          <w:color w:val="222222"/>
+          <w:sz w:val="28"/>
+          <w:szCs w:val="28"/>
+          <w:lang w:val="es-ES" w:eastAsia="es-AR"/>
+        </w:rPr>
+      </w:pPr>
+      <w:r>
+        <w:rPr>
+          <w:rFonts w:ascii="Calibri" w:hAnsi="Calibri" w:cs="Calibri"/>
+          <w:sz w:val="28"/>
+          <w:szCs w:val="28"/>
+        </w:rPr>
+        <w:t xml:space="preserve">- </w:t>
+      </w:r>
+      <w:r>
+        <w:rPr>
+          <w:rFonts w:ascii="Calibri,Italic" w:hAnsi="Calibri,Italic" w:cs="Calibri,Italic"/>
+          <w:i/>
+          <w:iCs/>
+          <w:sz w:val="28"/>
+          <w:szCs w:val="28"/>
+        </w:rPr>
+        <w:t>Gramáticas y Reconocedores</w:t>
+      </w:r>
+    </w:p>
+    <w:p>
+      <w:pPr>
+        <w:pStyle w:val="HTMLconformatoprevio"/>
+        <w:shd w:val="clear" w:color="auto" w:fill="F8F9FA"/>
+        <w:spacing w:line="540" w:lineRule="atLeast"/>
+        <w:rPr>
+          <w:rFonts w:ascii="inherit" w:hAnsi="inherit"/>
+          <w:color w:val="222222"/>
+          <w:sz w:val="42"/>
+          <w:szCs w:val="42"/>
+        </w:rPr>
+      </w:pPr>
+    </w:p>
+    <w:p>
+      <w:pPr>
+        <w:shd w:val="clear" w:color="auto" w:fill="F8F9FA"/>
+        <w:tabs>
+          <w:tab w:val="left" w:pos="916"/>
+          <w:tab w:val="left" w:pos="1832"/>
+          <w:tab w:val="left" w:pos="2748"/>
+          <w:tab w:val="left" w:pos="3664"/>
+          <w:tab w:val="left" w:pos="4580"/>
+          <w:tab w:val="left" w:pos="5496"/>
+          <w:tab w:val="left" w:pos="6412"/>
+          <w:tab w:val="left" w:pos="7328"/>
+          <w:tab w:val="left" w:pos="8244"/>
+          <w:tab w:val="left" w:pos="9160"/>
+          <w:tab w:val="left" w:pos="10076"/>
+          <w:tab w:val="left" w:pos="10992"/>
+          <w:tab w:val="left" w:pos="11908"/>
+          <w:tab w:val="left" w:pos="12824"/>
+          <w:tab w:val="left" w:pos="13740"/>
+          <w:tab w:val="left" w:pos="14656"/>
+        </w:tabs>
+        <w:spacing w:after="0" w:line="540" w:lineRule="atLeast"/>
+        <w:rPr>
+          <w:rFonts w:ascii="inherit" w:eastAsia="Times New Roman" w:hAnsi="inherit" w:cs="Courier New"/>
+          <w:b/>
+          <w:bCs/>
+          <w:color w:val="222222"/>
+          <w:sz w:val="28"/>
+          <w:szCs w:val="28"/>
+          <w:lang w:val="es-ES" w:eastAsia="es-AR"/>
+        </w:rPr>
+      </w:pPr>
+      <w:r>
+        <w:rPr>
+          <w:rFonts w:ascii="inherit" w:eastAsia="Times New Roman" w:hAnsi="inherit" w:cs="Courier New"/>
+          <w:b/>
+          <w:bCs/>
+          <w:color w:val="222222"/>
+          <w:sz w:val="28"/>
+          <w:szCs w:val="28"/>
+          <w:lang w:val="es-ES" w:eastAsia="es-AR"/>
+        </w:rPr>
+        <w:t xml:space="preserve">(Consultar en </w:t>
+      </w:r>
+      <w:proofErr w:type="gramStart"/>
+      <w:r>
+        <w:rPr>
+          <w:rFonts w:ascii="inherit" w:eastAsia="Times New Roman" w:hAnsi="inherit" w:cs="Courier New"/>
+          <w:b/>
+          <w:bCs/>
+          <w:color w:val="222222"/>
+          <w:sz w:val="28"/>
+          <w:szCs w:val="28"/>
+          <w:lang w:val="es-ES" w:eastAsia="es-AR"/>
+        </w:rPr>
+        <w:t>consulta(</w:t>
+      </w:r>
+      <w:proofErr w:type="gramEnd"/>
+      <w:r>
+        <w:rPr>
+          <w:rFonts w:ascii="inherit" w:eastAsia="Times New Roman" w:hAnsi="inherit" w:cs="Courier New"/>
+          <w:b/>
+          <w:bCs/>
+          <w:color w:val="222222"/>
+          <w:sz w:val="28"/>
+          <w:szCs w:val="28"/>
+          <w:lang w:val="es-ES" w:eastAsia="es-AR"/>
+        </w:rPr>
+        <w:t>preguntar ¿Por qué?)</w:t>
+      </w:r>
+    </w:p>
+    <w:p>
+      <w:pPr>
+        <w:shd w:val="clear" w:color="auto" w:fill="F8F9FA"/>
+        <w:tabs>
+          <w:tab w:val="left" w:pos="916"/>
+          <w:tab w:val="left" w:pos="1832"/>
+          <w:tab w:val="left" w:pos="2748"/>
+          <w:tab w:val="left" w:pos="3664"/>
+          <w:tab w:val="left" w:pos="4580"/>
+          <w:tab w:val="left" w:pos="5496"/>
+          <w:tab w:val="left" w:pos="6412"/>
+          <w:tab w:val="left" w:pos="7328"/>
+          <w:tab w:val="left" w:pos="8244"/>
+          <w:tab w:val="left" w:pos="9160"/>
+          <w:tab w:val="left" w:pos="10076"/>
+          <w:tab w:val="left" w:pos="10992"/>
+          <w:tab w:val="left" w:pos="11908"/>
+          <w:tab w:val="left" w:pos="12824"/>
+          <w:tab w:val="left" w:pos="13740"/>
+          <w:tab w:val="left" w:pos="14656"/>
+        </w:tabs>
+        <w:spacing w:after="0" w:line="540" w:lineRule="atLeast"/>
+        <w:rPr>
+          <w:rFonts w:ascii="inherit" w:eastAsia="Times New Roman" w:hAnsi="inherit" w:cs="Courier New"/>
+          <w:b/>
+          <w:bCs/>
+          <w:color w:val="222222"/>
+          <w:sz w:val="28"/>
+          <w:szCs w:val="28"/>
+          <w:lang w:val="es-ES" w:eastAsia="es-AR"/>
+        </w:rPr>
+      </w:pPr>
+    </w:p>
+    <w:p>
+      <w:pPr>
+        <w:shd w:val="clear" w:color="auto" w:fill="F8F9FA"/>
+        <w:tabs>
+          <w:tab w:val="left" w:pos="916"/>
+          <w:tab w:val="left" w:pos="1832"/>
+          <w:tab w:val="left" w:pos="2748"/>
+          <w:tab w:val="left" w:pos="3664"/>
+          <w:tab w:val="left" w:pos="4580"/>
+          <w:tab w:val="left" w:pos="5496"/>
+          <w:tab w:val="left" w:pos="6412"/>
+          <w:tab w:val="left" w:pos="7328"/>
+          <w:tab w:val="left" w:pos="8244"/>
+          <w:tab w:val="left" w:pos="9160"/>
+          <w:tab w:val="left" w:pos="10076"/>
+          <w:tab w:val="left" w:pos="10992"/>
+          <w:tab w:val="left" w:pos="11908"/>
+          <w:tab w:val="left" w:pos="12824"/>
+          <w:tab w:val="left" w:pos="13740"/>
+          <w:tab w:val="left" w:pos="14656"/>
+        </w:tabs>
+        <w:spacing w:after="0" w:line="540" w:lineRule="atLeast"/>
+        <w:rPr>
+          <w:rFonts w:ascii="inherit" w:eastAsia="Times New Roman" w:hAnsi="inherit" w:cs="Courier New"/>
+          <w:b/>
+          <w:bCs/>
+          <w:color w:val="222222"/>
+          <w:sz w:val="28"/>
+          <w:szCs w:val="28"/>
+          <w:lang w:val="es-ES" w:eastAsia="es-AR"/>
+        </w:rPr>
+      </w:pPr>
+      <w:r>
+        <w:rPr>
+          <w:rFonts w:ascii="inherit" w:eastAsia="Times New Roman" w:hAnsi="inherit" w:cs="Courier New"/>
+          <w:b/>
+          <w:bCs/>
+          <w:color w:val="222222"/>
+          <w:sz w:val="28"/>
+          <w:szCs w:val="28"/>
+          <w:lang w:val="es-ES" w:eastAsia="es-AR"/>
+        </w:rPr>
+        <w:t>10)</w:t>
+      </w:r>
+    </w:p>
+    <w:p>
+      <w:pPr>
+        <w:shd w:val="clear" w:color="auto" w:fill="F8F9FA"/>
+        <w:tabs>
+          <w:tab w:val="left" w:pos="916"/>
+          <w:tab w:val="left" w:pos="1832"/>
+          <w:tab w:val="left" w:pos="2748"/>
+          <w:tab w:val="left" w:pos="3664"/>
+          <w:tab w:val="left" w:pos="4580"/>
+          <w:tab w:val="left" w:pos="5496"/>
+          <w:tab w:val="left" w:pos="6412"/>
+          <w:tab w:val="left" w:pos="7328"/>
+          <w:tab w:val="left" w:pos="8244"/>
+          <w:tab w:val="left" w:pos="9160"/>
+          <w:tab w:val="left" w:pos="10076"/>
+          <w:tab w:val="left" w:pos="10992"/>
+          <w:tab w:val="left" w:pos="11908"/>
+          <w:tab w:val="left" w:pos="12824"/>
+          <w:tab w:val="left" w:pos="13740"/>
+          <w:tab w:val="left" w:pos="14656"/>
+        </w:tabs>
+        <w:spacing w:after="0" w:line="540" w:lineRule="atLeast"/>
+        <w:rPr>
+          <w:rFonts w:ascii="inherit" w:eastAsia="Times New Roman" w:hAnsi="inherit" w:cs="Courier New"/>
+          <w:b/>
+          <w:bCs/>
+          <w:color w:val="222222"/>
+          <w:sz w:val="28"/>
+          <w:szCs w:val="28"/>
+          <w:lang w:val="es-ES" w:eastAsia="es-AR"/>
+        </w:rPr>
+      </w:pPr>
+      <w:r>
+        <w:rPr>
+          <w:rFonts w:ascii="inherit" w:eastAsia="Times New Roman" w:hAnsi="inherit" w:cs="Courier New"/>
+          <w:b/>
+          <w:bCs/>
+          <w:color w:val="222222"/>
+          <w:sz w:val="28"/>
+          <w:szCs w:val="28"/>
+          <w:lang w:val="es-ES" w:eastAsia="es-AR"/>
+        </w:rPr>
+        <w:t>Resumen</w:t>
+      </w:r>
+    </w:p>
+    <w:p>
+      <w:pPr>
+        <w:autoSpaceDE w:val="0"/>
+        <w:autoSpaceDN w:val="0"/>
+        <w:adjustRightInd w:val="0"/>
+        <w:spacing w:after="0" w:line="240" w:lineRule="auto"/>
+        <w:rPr>
+          <w:rFonts w:ascii="Calibri" w:hAnsi="Calibri" w:cs="Calibri"/>
+          <w:sz w:val="28"/>
+          <w:szCs w:val="28"/>
+        </w:rPr>
+      </w:pPr>
+      <w:r>
+        <w:rPr>
+          <w:rFonts w:ascii="Calibri" w:hAnsi="Calibri" w:cs="Calibri"/>
+          <w:sz w:val="28"/>
+          <w:szCs w:val="28"/>
+        </w:rPr>
+        <w:t>Una descripción operacional concreta usa un autómata intérprete que define la semántica de cada constructor.</w:t>
+      </w:r>
+    </w:p>
+    <w:p>
+      <w:pPr>
+        <w:autoSpaceDE w:val="0"/>
+        <w:autoSpaceDN w:val="0"/>
+        <w:adjustRightInd w:val="0"/>
+        <w:spacing w:after="0" w:line="240" w:lineRule="auto"/>
+        <w:rPr>
+          <w:rFonts w:ascii="Calibri" w:hAnsi="Calibri" w:cs="Calibri"/>
+          <w:sz w:val="28"/>
+          <w:szCs w:val="28"/>
+        </w:rPr>
+      </w:pPr>
+      <w:r>
+        <w:rPr>
+          <w:rFonts w:ascii="Calibri" w:hAnsi="Calibri" w:cs="Calibri"/>
+          <w:sz w:val="28"/>
+          <w:szCs w:val="28"/>
+        </w:rPr>
+        <w:t>El intérprete actúa como una computadora virtual: cada constructor del lenguaje se traduce a una secuencia de</w:t>
+      </w:r>
+      <w:r>
+        <w:rPr>
+          <w:rFonts w:ascii="Calibri" w:hAnsi="Calibri" w:cs="Calibri"/>
+          <w:sz w:val="28"/>
+          <w:szCs w:val="28"/>
+        </w:rPr>
+        <w:t xml:space="preserve"> </w:t>
+      </w:r>
+      <w:r>
+        <w:rPr>
+          <w:rFonts w:ascii="Calibri" w:hAnsi="Calibri" w:cs="Calibri"/>
+          <w:sz w:val="28"/>
+          <w:szCs w:val="28"/>
+        </w:rPr>
+        <w:t>instrucciones que van a ser ejecutadas por una computadora virtual.</w:t>
+      </w:r>
+    </w:p>
+    <w:p>
+      <w:pPr>
+        <w:autoSpaceDE w:val="0"/>
+        <w:autoSpaceDN w:val="0"/>
+        <w:adjustRightInd w:val="0"/>
+        <w:spacing w:after="0" w:line="240" w:lineRule="auto"/>
+        <w:rPr>
+          <w:rFonts w:ascii="Calibri" w:hAnsi="Calibri" w:cs="Calibri"/>
+          <w:sz w:val="28"/>
+          <w:szCs w:val="28"/>
+        </w:rPr>
+      </w:pPr>
+      <w:r>
+        <w:rPr>
+          <w:rFonts w:ascii="Calibri" w:hAnsi="Calibri" w:cs="Calibri"/>
+          <w:sz w:val="28"/>
+          <w:szCs w:val="28"/>
+        </w:rPr>
+        <w:t xml:space="preserve">La </w:t>
+      </w:r>
+      <w:r>
+        <w:rPr>
+          <w:rFonts w:ascii="Calibri,Italic" w:hAnsi="Calibri,Italic" w:cs="Calibri,Italic"/>
+          <w:i/>
+          <w:iCs/>
+          <w:sz w:val="28"/>
+          <w:szCs w:val="28"/>
+        </w:rPr>
+        <w:t xml:space="preserve">especificación semántica operacional de un LP </w:t>
+      </w:r>
+      <w:r>
+        <w:rPr>
+          <w:rFonts w:ascii="Calibri" w:hAnsi="Calibri" w:cs="Calibri"/>
+          <w:sz w:val="28"/>
+          <w:szCs w:val="28"/>
+        </w:rPr>
+        <w:t>L a partir de un autómata concreto requiere la definición de:</w:t>
+      </w:r>
+    </w:p>
+    <w:p>
+      <w:pPr>
+        <w:autoSpaceDE w:val="0"/>
+        <w:autoSpaceDN w:val="0"/>
+        <w:adjustRightInd w:val="0"/>
+        <w:spacing w:after="0" w:line="240" w:lineRule="auto"/>
+        <w:rPr>
+          <w:rFonts w:ascii="Calibri" w:hAnsi="Calibri" w:cs="Calibri"/>
+          <w:sz w:val="28"/>
+          <w:szCs w:val="28"/>
+        </w:rPr>
+      </w:pPr>
+      <w:r>
+        <w:rPr>
+          <w:rFonts w:ascii="Calibri" w:hAnsi="Calibri" w:cs="Calibri"/>
+          <w:sz w:val="28"/>
+          <w:szCs w:val="28"/>
+        </w:rPr>
+        <w:t>- Un LP de bajo nivel M que brinde un repertorio simple y reducido</w:t>
+      </w:r>
+    </w:p>
+    <w:p>
+      <w:pPr>
+        <w:autoSpaceDE w:val="0"/>
+        <w:autoSpaceDN w:val="0"/>
+        <w:adjustRightInd w:val="0"/>
+        <w:spacing w:after="0" w:line="240" w:lineRule="auto"/>
+        <w:rPr>
+          <w:rFonts w:ascii="Calibri" w:hAnsi="Calibri" w:cs="Calibri"/>
+          <w:sz w:val="28"/>
+          <w:szCs w:val="28"/>
+        </w:rPr>
+      </w:pPr>
+      <w:r>
+        <w:rPr>
+          <w:rFonts w:ascii="Calibri" w:hAnsi="Calibri" w:cs="Calibri"/>
+          <w:sz w:val="28"/>
+          <w:szCs w:val="28"/>
+        </w:rPr>
+        <w:t>- Un traductor que convierta una instrucción en el lenguaje L al lenguaje de bajo nivel M</w:t>
+      </w:r>
+    </w:p>
+    <w:p>
+      <w:pPr>
+        <w:autoSpaceDE w:val="0"/>
+        <w:autoSpaceDN w:val="0"/>
+        <w:adjustRightInd w:val="0"/>
+        <w:spacing w:after="0" w:line="240" w:lineRule="auto"/>
+        <w:rPr>
+          <w:rFonts w:ascii="Calibri" w:hAnsi="Calibri" w:cs="Calibri"/>
+          <w:sz w:val="28"/>
+          <w:szCs w:val="28"/>
+        </w:rPr>
+      </w:pPr>
+      <w:r>
+        <w:rPr>
+          <w:rFonts w:ascii="Calibri" w:hAnsi="Calibri" w:cs="Calibri"/>
+          <w:sz w:val="28"/>
+          <w:szCs w:val="28"/>
+        </w:rPr>
+        <w:t>- Una máquina virtual que ejecute el LP M</w:t>
+      </w:r>
+    </w:p>
+    <w:p>
+      <w:pPr>
+        <w:autoSpaceDE w:val="0"/>
+        <w:autoSpaceDN w:val="0"/>
+        <w:adjustRightInd w:val="0"/>
+        <w:spacing w:after="0" w:line="240" w:lineRule="auto"/>
+        <w:rPr>
+          <w:rFonts w:ascii="Calibri" w:hAnsi="Calibri" w:cs="Calibri"/>
+          <w:sz w:val="28"/>
+          <w:szCs w:val="28"/>
+        </w:rPr>
+      </w:pPr>
+      <w:r>
+        <w:rPr>
+          <w:rFonts w:ascii="Calibri" w:hAnsi="Calibri" w:cs="Calibri"/>
+          <w:sz w:val="28"/>
+          <w:szCs w:val="28"/>
+        </w:rPr>
+        <w:t>El cambio de estado en la máquina virtual causado por la ejecución del código traducido de una sentencia en el</w:t>
+      </w:r>
+    </w:p>
+    <w:p>
+      <w:pPr>
+        <w:autoSpaceDE w:val="0"/>
+        <w:autoSpaceDN w:val="0"/>
+        <w:adjustRightInd w:val="0"/>
+        <w:spacing w:after="0" w:line="240" w:lineRule="auto"/>
+        <w:rPr>
+          <w:rFonts w:ascii="Calibri" w:hAnsi="Calibri" w:cs="Calibri"/>
+          <w:sz w:val="28"/>
+          <w:szCs w:val="28"/>
+        </w:rPr>
+      </w:pPr>
+      <w:r>
+        <w:rPr>
+          <w:rFonts w:ascii="Calibri" w:hAnsi="Calibri" w:cs="Calibri"/>
+          <w:sz w:val="28"/>
+          <w:szCs w:val="28"/>
+        </w:rPr>
+        <w:t xml:space="preserve">lenguaje L, define el significado de la sentencia </w:t>
+      </w:r>
+      <w:r>
+        <w:rPr>
+          <w:rFonts w:ascii="Wingdings" w:hAnsi="Wingdings" w:cs="Wingdings"/>
+          <w:sz w:val="28"/>
+          <w:szCs w:val="28"/>
+        </w:rPr>
+        <w:t xml:space="preserve"> </w:t>
+      </w:r>
+      <w:r>
+        <w:rPr>
+          <w:rFonts w:ascii="Calibri" w:hAnsi="Calibri" w:cs="Calibri"/>
+          <w:sz w:val="28"/>
+          <w:szCs w:val="28"/>
+        </w:rPr>
+        <w:t>Este método describe el significado de las sentencias de un</w:t>
+      </w:r>
+    </w:p>
+    <w:p>
+      <w:pPr>
+        <w:shd w:val="clear" w:color="auto" w:fill="F8F9FA"/>
+        <w:tabs>
+          <w:tab w:val="left" w:pos="916"/>
+          <w:tab w:val="left" w:pos="1832"/>
+          <w:tab w:val="left" w:pos="2748"/>
+          <w:tab w:val="left" w:pos="3664"/>
+          <w:tab w:val="left" w:pos="4580"/>
+          <w:tab w:val="left" w:pos="5496"/>
+          <w:tab w:val="left" w:pos="6412"/>
+          <w:tab w:val="left" w:pos="7328"/>
+          <w:tab w:val="left" w:pos="8244"/>
+          <w:tab w:val="left" w:pos="9160"/>
+          <w:tab w:val="left" w:pos="10076"/>
+          <w:tab w:val="left" w:pos="10992"/>
+          <w:tab w:val="left" w:pos="11908"/>
+          <w:tab w:val="left" w:pos="12824"/>
+          <w:tab w:val="left" w:pos="13740"/>
+          <w:tab w:val="left" w:pos="14656"/>
+        </w:tabs>
+        <w:spacing w:after="0" w:line="540" w:lineRule="atLeast"/>
+        <w:rPr>
+          <w:rFonts w:ascii="Calibri" w:hAnsi="Calibri" w:cs="Calibri"/>
+          <w:sz w:val="28"/>
+          <w:szCs w:val="28"/>
+        </w:rPr>
+      </w:pPr>
+      <w:r>
+        <w:rPr>
+          <w:rFonts w:ascii="Calibri" w:hAnsi="Calibri" w:cs="Calibri"/>
+          <w:sz w:val="28"/>
+          <w:szCs w:val="28"/>
+        </w:rPr>
+        <w:t>lenguaje de alto nivel en términos de sentencias en un lenguaje de bajo nivel más simple.</w:t>
+      </w:r>
+    </w:p>
+    <w:p>
+      <w:pPr>
+        <w:shd w:val="clear" w:color="auto" w:fill="F8F9FA"/>
+        <w:tabs>
+          <w:tab w:val="left" w:pos="916"/>
+          <w:tab w:val="left" w:pos="1832"/>
+          <w:tab w:val="left" w:pos="2748"/>
+          <w:tab w:val="left" w:pos="3664"/>
+          <w:tab w:val="left" w:pos="4580"/>
+          <w:tab w:val="left" w:pos="5496"/>
+          <w:tab w:val="left" w:pos="6412"/>
+          <w:tab w:val="left" w:pos="7328"/>
+          <w:tab w:val="left" w:pos="8244"/>
+          <w:tab w:val="left" w:pos="9160"/>
+          <w:tab w:val="left" w:pos="10076"/>
+          <w:tab w:val="left" w:pos="10992"/>
+          <w:tab w:val="left" w:pos="11908"/>
+          <w:tab w:val="left" w:pos="12824"/>
+          <w:tab w:val="left" w:pos="13740"/>
+          <w:tab w:val="left" w:pos="14656"/>
+        </w:tabs>
+        <w:spacing w:after="0" w:line="540" w:lineRule="atLeast"/>
+        <w:rPr>
+          <w:rFonts w:ascii="Calibri" w:hAnsi="Calibri" w:cs="Calibri"/>
+          <w:sz w:val="28"/>
+          <w:szCs w:val="28"/>
+        </w:rPr>
+      </w:pPr>
+    </w:p>
+    <w:p>
+      <w:pPr>
+        <w:shd w:val="clear" w:color="auto" w:fill="F8F9FA"/>
+        <w:tabs>
+          <w:tab w:val="left" w:pos="916"/>
+          <w:tab w:val="left" w:pos="1832"/>
+          <w:tab w:val="left" w:pos="2748"/>
+          <w:tab w:val="left" w:pos="3664"/>
+          <w:tab w:val="left" w:pos="4580"/>
+          <w:tab w:val="left" w:pos="5496"/>
+          <w:tab w:val="left" w:pos="6412"/>
+          <w:tab w:val="left" w:pos="7328"/>
+          <w:tab w:val="left" w:pos="8244"/>
+          <w:tab w:val="left" w:pos="9160"/>
+          <w:tab w:val="left" w:pos="10076"/>
+          <w:tab w:val="left" w:pos="10992"/>
+          <w:tab w:val="left" w:pos="11908"/>
+          <w:tab w:val="left" w:pos="12824"/>
+          <w:tab w:val="left" w:pos="13740"/>
+          <w:tab w:val="left" w:pos="14656"/>
+        </w:tabs>
+        <w:spacing w:after="0" w:line="540" w:lineRule="atLeast"/>
+        <w:rPr>
+          <w:rFonts w:ascii="Calibri" w:hAnsi="Calibri" w:cs="Calibri"/>
+          <w:sz w:val="28"/>
+          <w:szCs w:val="28"/>
+        </w:rPr>
+      </w:pPr>
+      <w:r>
+        <w:rPr>
+          <w:rFonts w:ascii="Calibri" w:hAnsi="Calibri" w:cs="Calibri"/>
+          <w:sz w:val="28"/>
+          <w:szCs w:val="28"/>
+        </w:rPr>
+        <w:lastRenderedPageBreak/>
+        <w:t xml:space="preserve">Otra definición: (libro 158/159 libro concept </w:t>
+      </w:r>
+      <w:proofErr w:type="spellStart"/>
+      <w:r>
+        <w:rPr>
+          <w:rFonts w:ascii="Calibri" w:hAnsi="Calibri" w:cs="Calibri"/>
+          <w:sz w:val="28"/>
+          <w:szCs w:val="28"/>
+        </w:rPr>
+        <w:t>of</w:t>
+      </w:r>
+      <w:proofErr w:type="spellEnd"/>
+      <w:r>
+        <w:rPr>
+          <w:rFonts w:ascii="Calibri" w:hAnsi="Calibri" w:cs="Calibri"/>
+          <w:sz w:val="28"/>
+          <w:szCs w:val="28"/>
+        </w:rPr>
+        <w:t xml:space="preserve"> </w:t>
+      </w:r>
+      <w:proofErr w:type="spellStart"/>
+      <w:r>
+        <w:rPr>
+          <w:rFonts w:ascii="Calibri" w:hAnsi="Calibri" w:cs="Calibri"/>
+          <w:sz w:val="28"/>
+          <w:szCs w:val="28"/>
+        </w:rPr>
+        <w:t>programming</w:t>
+      </w:r>
+      <w:proofErr w:type="spellEnd"/>
+      <w:r>
+        <w:rPr>
+          <w:rFonts w:ascii="Calibri" w:hAnsi="Calibri" w:cs="Calibri"/>
+          <w:sz w:val="28"/>
+          <w:szCs w:val="28"/>
+        </w:rPr>
+        <w:t>)</w:t>
+      </w:r>
+    </w:p>
+    <w:p>
+      <w:pPr>
+        <w:shd w:val="clear" w:color="auto" w:fill="F8F9FA"/>
+        <w:tabs>
+          <w:tab w:val="left" w:pos="916"/>
+          <w:tab w:val="left" w:pos="1832"/>
+          <w:tab w:val="left" w:pos="2748"/>
+          <w:tab w:val="left" w:pos="3664"/>
+          <w:tab w:val="left" w:pos="4580"/>
+          <w:tab w:val="left" w:pos="5496"/>
+          <w:tab w:val="left" w:pos="6412"/>
+          <w:tab w:val="left" w:pos="7328"/>
+          <w:tab w:val="left" w:pos="8244"/>
+          <w:tab w:val="left" w:pos="9160"/>
+          <w:tab w:val="left" w:pos="10076"/>
+          <w:tab w:val="left" w:pos="10992"/>
+          <w:tab w:val="left" w:pos="11908"/>
+          <w:tab w:val="left" w:pos="12824"/>
+          <w:tab w:val="left" w:pos="13740"/>
+          <w:tab w:val="left" w:pos="14656"/>
+        </w:tabs>
+        <w:spacing w:after="0" w:line="540" w:lineRule="atLeast"/>
+        <w:rPr>
+          <w:rFonts w:ascii="Calibri" w:hAnsi="Calibri" w:cs="Calibri"/>
+          <w:sz w:val="28"/>
+          <w:szCs w:val="28"/>
+        </w:rPr>
+      </w:pPr>
+    </w:p>
+    <w:p>
+      <w:pPr>
+        <w:pStyle w:val="HTMLconformatoprevio"/>
+        <w:shd w:val="clear" w:color="auto" w:fill="F8F9FA"/>
+        <w:spacing w:line="540" w:lineRule="atLeast"/>
+        <w:rPr>
+          <w:rFonts w:ascii="inherit" w:hAnsi="inherit"/>
+          <w:color w:val="222222"/>
+          <w:sz w:val="28"/>
+          <w:szCs w:val="28"/>
+          <w:lang w:val="es-ES"/>
+        </w:rPr>
+      </w:pPr>
+      <w:r>
+        <w:rPr>
+          <w:rFonts w:ascii="inherit" w:hAnsi="inherit"/>
+          <w:color w:val="222222"/>
+          <w:sz w:val="28"/>
+          <w:szCs w:val="28"/>
+          <w:lang w:val="es-ES"/>
+        </w:rPr>
+        <w:t>La idea detrás de la semántica operativa es describir el significado de una declaración</w:t>
+      </w:r>
+      <w:r>
+        <w:rPr>
+          <w:rFonts w:ascii="inherit" w:hAnsi="inherit"/>
+          <w:color w:val="222222"/>
+          <w:sz w:val="28"/>
+          <w:szCs w:val="28"/>
+          <w:lang w:val="es-ES"/>
+        </w:rPr>
+        <w:t xml:space="preserve"> </w:t>
+      </w:r>
+      <w:r>
+        <w:rPr>
+          <w:rFonts w:ascii="inherit" w:hAnsi="inherit"/>
+          <w:color w:val="222222"/>
+          <w:sz w:val="28"/>
+          <w:szCs w:val="28"/>
+          <w:lang w:val="es-ES"/>
+        </w:rPr>
+        <w:t>o programa especificando los efectos de ejecutarlo en una máquina</w:t>
+      </w:r>
+      <w:r>
+        <w:rPr>
+          <w:rFonts w:ascii="inherit" w:hAnsi="inherit"/>
+          <w:color w:val="222222"/>
+          <w:sz w:val="28"/>
+          <w:szCs w:val="28"/>
+          <w:lang w:val="es-ES"/>
+        </w:rPr>
+        <w:t>,</w:t>
+      </w:r>
+      <w:r>
+        <w:rPr>
+          <w:rFonts w:ascii="inherit" w:hAnsi="inherit"/>
+          <w:color w:val="222222"/>
+          <w:sz w:val="28"/>
+          <w:szCs w:val="28"/>
+          <w:lang w:val="es-ES"/>
+        </w:rPr>
+        <w:t xml:space="preserve"> los efectos en la máquina se ven como la secuencia de cambios en su estado, donde</w:t>
+      </w:r>
+      <w:r>
+        <w:rPr>
+          <w:rFonts w:ascii="inherit" w:hAnsi="inherit"/>
+          <w:color w:val="222222"/>
+          <w:sz w:val="28"/>
+          <w:szCs w:val="28"/>
+          <w:lang w:val="es-ES"/>
+        </w:rPr>
+        <w:t xml:space="preserve"> e</w:t>
+      </w:r>
+      <w:r>
+        <w:rPr>
+          <w:rFonts w:ascii="inherit" w:hAnsi="inherit"/>
+          <w:color w:val="222222"/>
+          <w:sz w:val="28"/>
+          <w:szCs w:val="28"/>
+          <w:lang w:val="es-ES"/>
+        </w:rPr>
+        <w:t>l estado de la máquina es la colección de valores en su almacenamiento.</w:t>
+      </w:r>
+    </w:p>
+    <w:p>
+      <w:pPr>
+        <w:pStyle w:val="HTMLconformatoprevio"/>
+        <w:shd w:val="clear" w:color="auto" w:fill="F8F9FA"/>
+        <w:spacing w:line="540" w:lineRule="atLeast"/>
+        <w:rPr>
+          <w:rFonts w:ascii="inherit" w:hAnsi="inherit"/>
+          <w:color w:val="222222"/>
+          <w:sz w:val="42"/>
+          <w:szCs w:val="42"/>
+          <w:lang w:val="es-ES"/>
+        </w:rPr>
+      </w:pPr>
+    </w:p>
+    <w:p>
+      <w:pPr>
+        <w:pStyle w:val="HTMLconformatoprevio"/>
+        <w:shd w:val="clear" w:color="auto" w:fill="F8F9FA"/>
+        <w:spacing w:line="540" w:lineRule="atLeast"/>
+        <w:rPr>
+          <w:rFonts w:ascii="inherit" w:hAnsi="inherit"/>
+          <w:color w:val="222222"/>
+          <w:sz w:val="28"/>
+          <w:szCs w:val="28"/>
+          <w:lang w:val="es-ES"/>
+        </w:rPr>
+      </w:pPr>
+      <w:r>
+        <w:rPr>
+          <w:rFonts w:ascii="inherit" w:hAnsi="inherit"/>
+          <w:color w:val="222222"/>
+          <w:sz w:val="28"/>
+          <w:szCs w:val="28"/>
+          <w:lang w:val="es-ES"/>
+        </w:rPr>
+        <w:t xml:space="preserve">La descripción semántica, entonces, se da al ejecutar una versión compilada </w:t>
+      </w:r>
+      <w:proofErr w:type="spellStart"/>
+      <w:r>
+        <w:rPr>
+          <w:rFonts w:ascii="inherit" w:hAnsi="inherit"/>
+          <w:color w:val="222222"/>
+          <w:sz w:val="28"/>
+          <w:szCs w:val="28"/>
+          <w:lang w:val="es-ES"/>
+        </w:rPr>
+        <w:t>de</w:t>
+      </w:r>
+      <w:r>
+        <w:rPr>
+          <w:rFonts w:ascii="inherit" w:hAnsi="inherit"/>
+          <w:color w:val="222222"/>
+          <w:sz w:val="28"/>
+          <w:szCs w:val="28"/>
+          <w:lang w:val="es-ES"/>
+        </w:rPr>
+        <w:t xml:space="preserve"> </w:t>
+      </w:r>
+      <w:r>
+        <w:rPr>
+          <w:rFonts w:ascii="inherit" w:hAnsi="inherit"/>
+          <w:color w:val="222222"/>
+          <w:sz w:val="28"/>
+          <w:szCs w:val="28"/>
+          <w:lang w:val="es-ES"/>
+        </w:rPr>
+        <w:t>el</w:t>
+      </w:r>
+      <w:proofErr w:type="spellEnd"/>
+      <w:r>
+        <w:rPr>
+          <w:rFonts w:ascii="inherit" w:hAnsi="inherit"/>
+          <w:color w:val="222222"/>
+          <w:sz w:val="28"/>
+          <w:szCs w:val="28"/>
+          <w:lang w:val="es-ES"/>
+        </w:rPr>
+        <w:t xml:space="preserve"> programa en una computadora. </w:t>
+      </w:r>
+    </w:p>
+    <w:p>
+      <w:pPr>
+        <w:pStyle w:val="HTMLconformatoprevio"/>
+        <w:shd w:val="clear" w:color="auto" w:fill="F8F9FA"/>
+        <w:spacing w:line="540" w:lineRule="atLeast"/>
+        <w:rPr>
+          <w:rFonts w:ascii="inherit" w:hAnsi="inherit"/>
+          <w:color w:val="222222"/>
+          <w:sz w:val="28"/>
+          <w:szCs w:val="28"/>
+          <w:lang w:val="es-ES"/>
+        </w:rPr>
+      </w:pPr>
+    </w:p>
+    <w:p>
+      <w:pPr>
+        <w:pStyle w:val="HTMLconformatoprevio"/>
+        <w:shd w:val="clear" w:color="auto" w:fill="F8F9FA"/>
+        <w:spacing w:line="540" w:lineRule="atLeast"/>
+        <w:rPr>
+          <w:rFonts w:ascii="inherit" w:hAnsi="inherit"/>
+          <w:b/>
+          <w:bCs/>
+          <w:color w:val="222222"/>
+          <w:sz w:val="28"/>
+          <w:szCs w:val="28"/>
+          <w:lang w:val="es-ES"/>
+        </w:rPr>
+      </w:pPr>
+      <w:r>
+        <w:rPr>
+          <w:rFonts w:ascii="inherit" w:hAnsi="inherit"/>
+          <w:b/>
+          <w:bCs/>
+          <w:color w:val="222222"/>
+          <w:sz w:val="28"/>
+          <w:szCs w:val="28"/>
+          <w:lang w:val="es-ES"/>
+        </w:rPr>
+        <w:t>Otra cosa importante</w:t>
+      </w:r>
+    </w:p>
+    <w:p>
+      <w:pPr>
+        <w:pStyle w:val="HTMLconformatoprevio"/>
+        <w:shd w:val="clear" w:color="auto" w:fill="F8F9FA"/>
+        <w:spacing w:line="540" w:lineRule="atLeast"/>
+        <w:rPr>
+          <w:rFonts w:ascii="inherit" w:hAnsi="inherit"/>
+          <w:b/>
+          <w:bCs/>
+          <w:color w:val="222222"/>
+          <w:sz w:val="28"/>
+          <w:szCs w:val="28"/>
+          <w:lang w:val="es-ES"/>
+        </w:rPr>
+      </w:pPr>
+    </w:p>
+    <w:p>
+      <w:pPr>
+        <w:tabs>
+          <w:tab w:val="left" w:pos="916"/>
+          <w:tab w:val="left" w:pos="1832"/>
+          <w:tab w:val="left" w:pos="2748"/>
+          <w:tab w:val="left" w:pos="3664"/>
+          <w:tab w:val="left" w:pos="4580"/>
+          <w:tab w:val="left" w:pos="5496"/>
+          <w:tab w:val="left" w:pos="6412"/>
+          <w:tab w:val="left" w:pos="7328"/>
+          <w:tab w:val="left" w:pos="8244"/>
+          <w:tab w:val="left" w:pos="9160"/>
+          <w:tab w:val="left" w:pos="10076"/>
+          <w:tab w:val="left" w:pos="10992"/>
+          <w:tab w:val="left" w:pos="11908"/>
+          <w:tab w:val="left" w:pos="12824"/>
+          <w:tab w:val="left" w:pos="13740"/>
+          <w:tab w:val="left" w:pos="14656"/>
+        </w:tabs>
+        <w:spacing w:after="0" w:line="540" w:lineRule="atLeast"/>
+        <w:rPr>
+          <w:rFonts w:ascii="inherit" w:eastAsia="Times New Roman" w:hAnsi="inherit" w:cs="Courier New"/>
+          <w:color w:val="222222"/>
+          <w:sz w:val="28"/>
+          <w:szCs w:val="28"/>
+          <w:lang w:val="es-ES" w:eastAsia="es-AR"/>
+        </w:rPr>
+      </w:pPr>
+      <w:r>
+        <w:rPr>
+          <w:rFonts w:ascii="inherit" w:eastAsia="Times New Roman" w:hAnsi="inherit" w:cs="Courier New"/>
+          <w:color w:val="222222"/>
+          <w:sz w:val="28"/>
+          <w:szCs w:val="28"/>
+          <w:lang w:val="es-ES" w:eastAsia="es-AR"/>
+        </w:rPr>
+        <w:t xml:space="preserve">En lo </w:t>
+      </w:r>
+      <w:proofErr w:type="spellStart"/>
+      <w:r>
+        <w:rPr>
+          <w:rFonts w:ascii="inherit" w:eastAsia="Times New Roman" w:hAnsi="inherit" w:cs="Courier New"/>
+          <w:color w:val="222222"/>
+          <w:sz w:val="28"/>
+          <w:szCs w:val="28"/>
+          <w:lang w:val="es-ES" w:eastAsia="es-AR"/>
+        </w:rPr>
+        <w:t>mas</w:t>
+      </w:r>
+      <w:proofErr w:type="spellEnd"/>
+      <w:r>
+        <w:rPr>
+          <w:rFonts w:ascii="inherit" w:eastAsia="Times New Roman" w:hAnsi="inherit" w:cs="Courier New"/>
+          <w:color w:val="222222"/>
+          <w:sz w:val="28"/>
+          <w:szCs w:val="28"/>
+          <w:lang w:val="es-ES" w:eastAsia="es-AR"/>
+        </w:rPr>
+        <w:t xml:space="preserve"> alto</w:t>
+      </w:r>
+      <w:r>
+        <w:rPr>
+          <w:rFonts w:ascii="inherit" w:eastAsia="Times New Roman" w:hAnsi="inherit" w:cs="Courier New"/>
+          <w:color w:val="222222"/>
+          <w:sz w:val="28"/>
+          <w:szCs w:val="28"/>
+          <w:lang w:val="es-ES" w:eastAsia="es-AR"/>
+        </w:rPr>
+        <w:t xml:space="preserve"> </w:t>
+      </w:r>
+      <w:r>
+        <w:rPr>
+          <w:rFonts w:ascii="inherit" w:eastAsia="Times New Roman" w:hAnsi="inherit" w:cs="Courier New"/>
+          <w:color w:val="222222"/>
+          <w:sz w:val="28"/>
+          <w:szCs w:val="28"/>
+          <w:lang w:val="es-ES" w:eastAsia="es-AR"/>
+        </w:rPr>
+        <w:t>nivel, el interés está en el resultado final de la ejecución de un programa completo.</w:t>
+      </w:r>
+    </w:p>
+    <w:p>
+      <w:pPr>
+        <w:tabs>
+          <w:tab w:val="left" w:pos="916"/>
+          <w:tab w:val="left" w:pos="1832"/>
+          <w:tab w:val="left" w:pos="2748"/>
+          <w:tab w:val="left" w:pos="3664"/>
+          <w:tab w:val="left" w:pos="4580"/>
+          <w:tab w:val="left" w:pos="5496"/>
+          <w:tab w:val="left" w:pos="6412"/>
+          <w:tab w:val="left" w:pos="7328"/>
+          <w:tab w:val="left" w:pos="8244"/>
+          <w:tab w:val="left" w:pos="9160"/>
+          <w:tab w:val="left" w:pos="10076"/>
+          <w:tab w:val="left" w:pos="10992"/>
+          <w:tab w:val="left" w:pos="11908"/>
+          <w:tab w:val="left" w:pos="12824"/>
+          <w:tab w:val="left" w:pos="13740"/>
+          <w:tab w:val="left" w:pos="14656"/>
+        </w:tabs>
+        <w:spacing w:after="0" w:line="540" w:lineRule="atLeast"/>
+        <w:rPr>
+          <w:rFonts w:ascii="inherit" w:eastAsia="Times New Roman" w:hAnsi="inherit" w:cs="Courier New"/>
+          <w:color w:val="222222"/>
+          <w:sz w:val="28"/>
+          <w:szCs w:val="28"/>
+          <w:lang w:eastAsia="es-AR"/>
+        </w:rPr>
+      </w:pPr>
+      <w:r>
+        <w:rPr>
+          <w:rFonts w:ascii="inherit" w:eastAsia="Times New Roman" w:hAnsi="inherit" w:cs="Courier New"/>
+          <w:color w:val="222222"/>
+          <w:sz w:val="28"/>
+          <w:szCs w:val="28"/>
+          <w:lang w:val="es-ES" w:eastAsia="es-AR"/>
+        </w:rPr>
+        <w:t>Esto a veces se llama semántica operacional natural.</w:t>
+      </w:r>
+    </w:p>
+    <w:p>
+      <w:pPr>
+        <w:shd w:val="clear" w:color="auto" w:fill="F8F9FA"/>
+        <w:spacing w:after="0" w:line="390" w:lineRule="atLeast"/>
+        <w:rPr>
+          <w:rFonts w:ascii="Arial" w:eastAsia="Times New Roman" w:hAnsi="Arial" w:cs="Arial"/>
+          <w:i/>
+          <w:iCs/>
+          <w:color w:val="000000"/>
+          <w:sz w:val="28"/>
+          <w:szCs w:val="28"/>
+          <w:lang w:eastAsia="es-AR"/>
+        </w:rPr>
+      </w:pPr>
+    </w:p>
+    <w:p>
+      <w:pPr>
+        <w:pStyle w:val="HTMLconformatoprevio"/>
+        <w:shd w:val="clear" w:color="auto" w:fill="F8F9FA"/>
+        <w:spacing w:line="540" w:lineRule="atLeast"/>
+        <w:rPr>
+          <w:sz w:val="28"/>
+          <w:szCs w:val="28"/>
+        </w:rPr>
+      </w:pPr>
+    </w:p>
+    <w:p>
+      <w:pPr>
+        <w:pStyle w:val="HTMLconformatoprevio"/>
+        <w:shd w:val="clear" w:color="auto" w:fill="F8F9FA"/>
+        <w:spacing w:line="540" w:lineRule="atLeast"/>
+        <w:rPr>
+          <w:rFonts w:ascii="inherit" w:hAnsi="inherit"/>
+          <w:b/>
+          <w:bCs/>
+          <w:color w:val="222222"/>
+          <w:sz w:val="28"/>
+          <w:szCs w:val="28"/>
+          <w:lang w:val="es-ES"/>
+        </w:rPr>
+      </w:pPr>
+      <w:r>
+        <w:rPr>
+          <w:sz w:val="28"/>
+          <w:szCs w:val="28"/>
+        </w:rPr>
+        <w:br/>
+      </w:r>
+      <w:r>
+        <w:rPr>
+          <w:rFonts w:ascii="Arial" w:hAnsi="Arial" w:cs="Arial"/>
+          <w:color w:val="222222"/>
+          <w:sz w:val="28"/>
+          <w:szCs w:val="28"/>
+          <w:shd w:val="clear" w:color="auto" w:fill="F8F9FA"/>
+        </w:rPr>
+        <w:t>En el nivel más bajo, la semántica operativa se puede usar para determinar el significado preciso de un programa a través de un examen de la secuencia completa de cambios de estado que ocurrir cuando se ejecuta el programa. Este uso a veces se llama estructural semántica operacional.</w:t>
+      </w:r>
+    </w:p>
+    <w:p>
+      <w:pPr>
+        <w:pStyle w:val="HTMLconformatoprevio"/>
+        <w:shd w:val="clear" w:color="auto" w:fill="F8F9FA"/>
+        <w:spacing w:line="540" w:lineRule="atLeast"/>
+        <w:rPr>
+          <w:rFonts w:ascii="inherit" w:hAnsi="inherit"/>
+          <w:color w:val="222222"/>
+          <w:sz w:val="28"/>
+          <w:szCs w:val="28"/>
+          <w:lang w:val="es-ES"/>
+        </w:rPr>
+      </w:pPr>
+    </w:p>
+    <w:p>
+      <w:pPr>
+        <w:pStyle w:val="HTMLconformatoprevio"/>
+        <w:shd w:val="clear" w:color="auto" w:fill="F8F9FA"/>
+        <w:spacing w:line="540" w:lineRule="atLeast"/>
+        <w:rPr>
+          <w:rFonts w:ascii="inherit" w:hAnsi="inherit"/>
+          <w:color w:val="222222"/>
+          <w:sz w:val="28"/>
+          <w:szCs w:val="28"/>
+          <w:lang w:val="es-ES"/>
+        </w:rPr>
+      </w:pPr>
+      <w:r>
+        <w:rPr>
+          <w:rFonts w:ascii="inherit" w:hAnsi="inherit"/>
+          <w:color w:val="222222"/>
+          <w:sz w:val="28"/>
+          <w:szCs w:val="28"/>
+          <w:lang w:val="es-ES"/>
+        </w:rPr>
+        <w:t>Ventajas:</w:t>
+      </w:r>
+    </w:p>
+    <w:p>
+      <w:pPr>
+        <w:pStyle w:val="HTMLconformatoprevio"/>
+        <w:shd w:val="clear" w:color="auto" w:fill="F8F9FA"/>
+        <w:spacing w:line="540" w:lineRule="atLeast"/>
+        <w:rPr>
+          <w:rFonts w:ascii="inherit" w:hAnsi="inherit"/>
+          <w:color w:val="222222"/>
+          <w:sz w:val="28"/>
+          <w:szCs w:val="28"/>
+          <w:lang w:val="es-ES"/>
+        </w:rPr>
+      </w:pPr>
+      <w:r>
+        <w:rPr>
+          <w:rFonts w:ascii="inherit" w:hAnsi="inherit"/>
+          <w:color w:val="222222"/>
+          <w:sz w:val="28"/>
+          <w:szCs w:val="28"/>
+          <w:lang w:val="es-ES"/>
+        </w:rPr>
+        <w:lastRenderedPageBreak/>
+        <w:t xml:space="preserve">La mayoría de los programadores tienen, al menos en una ocasión, un pequeño programa de prueba para determinar el significado </w:t>
+      </w:r>
+      <w:r>
+        <w:rPr>
+          <w:rFonts w:ascii="inherit" w:hAnsi="inherit"/>
+          <w:color w:val="222222"/>
+          <w:sz w:val="28"/>
+          <w:szCs w:val="28"/>
+          <w:lang w:val="es-ES"/>
+        </w:rPr>
+        <w:t>de lo que construyó</w:t>
+      </w:r>
+      <w:r>
+        <w:rPr>
+          <w:rFonts w:ascii="inherit" w:hAnsi="inherit"/>
+          <w:color w:val="222222"/>
+          <w:sz w:val="28"/>
+          <w:szCs w:val="28"/>
+          <w:lang w:val="es-ES"/>
+        </w:rPr>
+        <w:t>.</w:t>
+      </w:r>
+    </w:p>
+    <w:p>
+      <w:pPr>
+        <w:pStyle w:val="HTMLconformatoprevio"/>
+        <w:shd w:val="clear" w:color="auto" w:fill="F8F9FA"/>
+        <w:spacing w:line="540" w:lineRule="atLeast"/>
+        <w:rPr>
+          <w:rFonts w:ascii="inherit" w:hAnsi="inherit"/>
+          <w:color w:val="222222"/>
+          <w:sz w:val="28"/>
+          <w:szCs w:val="28"/>
+          <w:lang w:val="es-ES"/>
+        </w:rPr>
+      </w:pPr>
+    </w:p>
+    <w:p>
+      <w:pPr>
+        <w:pStyle w:val="HTMLconformatoprevio"/>
+        <w:shd w:val="clear" w:color="auto" w:fill="F8F9FA"/>
+        <w:spacing w:line="540" w:lineRule="atLeast"/>
+        <w:rPr>
+          <w:rFonts w:ascii="inherit" w:hAnsi="inherit"/>
+          <w:color w:val="222222"/>
+          <w:sz w:val="28"/>
+          <w:szCs w:val="28"/>
+          <w:lang w:val="es-ES"/>
+        </w:rPr>
+      </w:pPr>
+    </w:p>
+    <w:p>
+      <w:pPr>
+        <w:pStyle w:val="HTMLconformatoprevio"/>
+        <w:shd w:val="clear" w:color="auto" w:fill="F8F9FA"/>
+        <w:spacing w:line="540" w:lineRule="atLeast"/>
+        <w:rPr>
+          <w:rFonts w:ascii="inherit" w:hAnsi="inherit"/>
+          <w:color w:val="222222"/>
+          <w:sz w:val="28"/>
+          <w:szCs w:val="28"/>
+          <w:lang w:val="es-ES"/>
+        </w:rPr>
+      </w:pPr>
+    </w:p>
+    <w:p>
+      <w:pPr>
+        <w:pStyle w:val="HTMLconformatoprevio"/>
+        <w:shd w:val="clear" w:color="auto" w:fill="F8F9FA"/>
+        <w:spacing w:line="540" w:lineRule="atLeast"/>
+        <w:rPr>
+          <w:rFonts w:ascii="Arial" w:hAnsi="Arial" w:cs="Arial"/>
+          <w:color w:val="222222"/>
+          <w:sz w:val="28"/>
+          <w:szCs w:val="28"/>
+          <w:shd w:val="clear" w:color="auto" w:fill="F8F9FA"/>
+        </w:rPr>
+      </w:pPr>
+      <w:r>
+        <w:rPr>
+          <w:rFonts w:ascii="inherit" w:hAnsi="inherit"/>
+          <w:color w:val="222222"/>
+          <w:sz w:val="28"/>
+          <w:szCs w:val="28"/>
+          <w:lang w:val="es-ES"/>
+        </w:rPr>
+        <w:t>Desventajas:</w:t>
+      </w:r>
+    </w:p>
+    <w:p>
+      <w:pPr>
+        <w:pStyle w:val="HTMLconformatoprevio"/>
+        <w:shd w:val="clear" w:color="auto" w:fill="F8F9FA"/>
+        <w:spacing w:line="540" w:lineRule="atLeast"/>
+        <w:rPr>
+          <w:rFonts w:ascii="Arial" w:hAnsi="Arial" w:cs="Arial"/>
+          <w:color w:val="222222"/>
+          <w:sz w:val="28"/>
+          <w:szCs w:val="28"/>
+          <w:shd w:val="clear" w:color="auto" w:fill="F8F9FA"/>
+        </w:rPr>
+      </w:pPr>
+      <w:r>
+        <w:rPr>
+          <w:rFonts w:ascii="Arial" w:hAnsi="Arial" w:cs="Arial"/>
+          <w:color w:val="222222"/>
+          <w:sz w:val="28"/>
+          <w:szCs w:val="28"/>
+          <w:shd w:val="clear" w:color="auto" w:fill="F8F9FA"/>
+        </w:rPr>
+        <w:t>Existen varios problemas con el uso de este enfoque para completar formalmente Descripciones semánticas. Primero, los pasos individuales en la ejecución de la máquina. el idioma y los cambios resultantes en el estado de la máquina son demasiado pequeños y demasiado numeroso.</w:t>
+      </w:r>
+    </w:p>
+    <w:p>
+      <w:pPr>
+        <w:pStyle w:val="HTMLconformatoprevio"/>
+        <w:shd w:val="clear" w:color="auto" w:fill="F8F9FA"/>
+        <w:spacing w:line="540" w:lineRule="atLeast"/>
+        <w:rPr>
+          <w:rFonts w:ascii="inherit" w:hAnsi="inherit"/>
+          <w:color w:val="222222"/>
+          <w:sz w:val="28"/>
+          <w:szCs w:val="28"/>
+          <w:lang w:val="es-ES"/>
+        </w:rPr>
+      </w:pPr>
+      <w:r>
+        <w:rPr>
+          <w:rFonts w:ascii="inherit" w:hAnsi="inherit"/>
+          <w:color w:val="222222"/>
+          <w:sz w:val="28"/>
+          <w:szCs w:val="28"/>
+          <w:lang w:val="es-ES"/>
+        </w:rPr>
+        <w:t>Segundo, el almacenamiento de una computadora real es demasiado grande y complejo.</w:t>
+      </w:r>
+    </w:p>
+    <w:p>
+      <w:pPr>
+        <w:pStyle w:val="HTMLconformatoprevio"/>
+        <w:shd w:val="clear" w:color="auto" w:fill="F8F9FA"/>
+        <w:spacing w:line="540" w:lineRule="atLeast"/>
+        <w:rPr>
+          <w:rFonts w:ascii="inherit" w:hAnsi="inherit"/>
+          <w:color w:val="222222"/>
+          <w:sz w:val="28"/>
+          <w:szCs w:val="28"/>
+          <w:lang w:val="es-ES"/>
+        </w:rPr>
+      </w:pPr>
+      <w:r>
+        <w:rPr>
+          <w:rFonts w:ascii="inherit" w:hAnsi="inherit"/>
+          <w:color w:val="222222"/>
+          <w:sz w:val="28"/>
+          <w:szCs w:val="28"/>
+          <w:lang w:val="es-ES"/>
+        </w:rPr>
+        <w:t>Por lo general, hay varios niveles de dispositivos de memoria, así como conexiones a</w:t>
+      </w:r>
+    </w:p>
+    <w:p>
+      <w:pPr>
+        <w:pStyle w:val="HTMLconformatoprevio"/>
+        <w:shd w:val="clear" w:color="auto" w:fill="F8F9FA"/>
+        <w:spacing w:line="540" w:lineRule="atLeast"/>
+        <w:rPr>
+          <w:rFonts w:ascii="inherit" w:hAnsi="inherit"/>
+          <w:color w:val="222222"/>
+          <w:sz w:val="28"/>
+          <w:szCs w:val="28"/>
+          <w:lang w:val="es-ES"/>
+        </w:rPr>
+      </w:pPr>
+      <w:proofErr w:type="spellStart"/>
+      <w:r>
+        <w:rPr>
+          <w:rFonts w:ascii="inherit" w:hAnsi="inherit"/>
+          <w:color w:val="222222"/>
+          <w:sz w:val="28"/>
+          <w:szCs w:val="28"/>
+          <w:lang w:val="es-ES"/>
+        </w:rPr>
+        <w:t>enumerables</w:t>
+      </w:r>
+      <w:proofErr w:type="spellEnd"/>
+      <w:r>
+        <w:rPr>
+          <w:rFonts w:ascii="inherit" w:hAnsi="inherit"/>
+          <w:color w:val="222222"/>
+          <w:sz w:val="28"/>
+          <w:szCs w:val="28"/>
+          <w:lang w:val="es-ES"/>
+        </w:rPr>
+        <w:t xml:space="preserve"> otras computadoras y dispositivos de memoria a través de redes. Por lo tanto,</w:t>
+      </w:r>
+    </w:p>
+    <w:p>
+      <w:pPr>
+        <w:pStyle w:val="HTMLconformatoprevio"/>
+        <w:shd w:val="clear" w:color="auto" w:fill="F8F9FA"/>
+        <w:spacing w:line="540" w:lineRule="atLeast"/>
+        <w:rPr>
+          <w:rFonts w:ascii="inherit" w:hAnsi="inherit"/>
+          <w:color w:val="222222"/>
+          <w:sz w:val="28"/>
+          <w:szCs w:val="28"/>
+          <w:lang w:val="es-ES"/>
+        </w:rPr>
+      </w:pPr>
+      <w:r>
+        <w:rPr>
+          <w:rFonts w:ascii="inherit" w:hAnsi="inherit"/>
+          <w:color w:val="222222"/>
+          <w:sz w:val="28"/>
+          <w:szCs w:val="28"/>
+          <w:lang w:val="es-ES"/>
+        </w:rPr>
+        <w:t>los lenguajes de máquina y las computadoras reales no se usan para operaciones formales</w:t>
+      </w:r>
+    </w:p>
+    <w:p>
+      <w:pPr>
+        <w:pStyle w:val="HTMLconformatoprevio"/>
+        <w:shd w:val="clear" w:color="auto" w:fill="F8F9FA"/>
+        <w:spacing w:line="540" w:lineRule="atLeast"/>
+        <w:rPr>
+          <w:rFonts w:ascii="inherit" w:hAnsi="inherit"/>
+          <w:color w:val="222222"/>
+          <w:sz w:val="28"/>
+          <w:szCs w:val="28"/>
+        </w:rPr>
+      </w:pPr>
+      <w:r>
+        <w:rPr>
+          <w:rFonts w:ascii="inherit" w:hAnsi="inherit"/>
+          <w:color w:val="222222"/>
+          <w:sz w:val="28"/>
+          <w:szCs w:val="28"/>
+          <w:lang w:val="es-ES"/>
+        </w:rPr>
+        <w:t>semántica</w:t>
+      </w:r>
+    </w:p>
+    <w:p>
+      <w:pPr>
+        <w:pStyle w:val="HTMLconformatoprevio"/>
+        <w:shd w:val="clear" w:color="auto" w:fill="F8F9FA"/>
+        <w:spacing w:line="540" w:lineRule="atLeast"/>
+        <w:rPr>
+          <w:rFonts w:ascii="inherit" w:hAnsi="inherit"/>
+          <w:color w:val="222222"/>
+          <w:sz w:val="28"/>
+          <w:szCs w:val="28"/>
+        </w:rPr>
+      </w:pPr>
+    </w:p>
+    <w:p>
+      <w:pPr>
+        <w:pStyle w:val="HTMLconformatoprevio"/>
+        <w:shd w:val="clear" w:color="auto" w:fill="F8F9FA"/>
+        <w:spacing w:line="540" w:lineRule="atLeast"/>
+        <w:rPr>
+          <w:rFonts w:ascii="inherit" w:hAnsi="inherit"/>
+          <w:color w:val="222222"/>
+          <w:sz w:val="28"/>
+          <w:szCs w:val="28"/>
+        </w:rPr>
+      </w:pPr>
+      <w:r>
+        <w:rPr>
+          <w:rFonts w:ascii="inherit" w:hAnsi="inherit"/>
+          <w:color w:val="222222"/>
+          <w:sz w:val="28"/>
+          <w:szCs w:val="28"/>
+        </w:rPr>
+        <w:t xml:space="preserve">ejemplo: pagina 160(concept </w:t>
+      </w:r>
+      <w:proofErr w:type="spellStart"/>
+      <w:r>
+        <w:rPr>
+          <w:rFonts w:ascii="inherit" w:hAnsi="inherit"/>
+          <w:color w:val="222222"/>
+          <w:sz w:val="28"/>
+          <w:szCs w:val="28"/>
+        </w:rPr>
+        <w:t>of</w:t>
+      </w:r>
+      <w:proofErr w:type="spellEnd"/>
+      <w:r>
+        <w:rPr>
+          <w:rFonts w:ascii="inherit" w:hAnsi="inherit"/>
+          <w:color w:val="222222"/>
+          <w:sz w:val="28"/>
+          <w:szCs w:val="28"/>
+        </w:rPr>
+        <w:t xml:space="preserve"> </w:t>
+      </w:r>
+      <w:proofErr w:type="spellStart"/>
+      <w:r>
+        <w:rPr>
+          <w:rFonts w:ascii="inherit" w:hAnsi="inherit"/>
+          <w:color w:val="222222"/>
+          <w:sz w:val="28"/>
+          <w:szCs w:val="28"/>
+        </w:rPr>
+        <w:t>programming</w:t>
+      </w:r>
+      <w:proofErr w:type="spellEnd"/>
+      <w:r>
+        <w:rPr>
+          <w:rFonts w:ascii="inherit" w:hAnsi="inherit"/>
+          <w:color w:val="222222"/>
+          <w:sz w:val="28"/>
+          <w:szCs w:val="28"/>
+        </w:rPr>
+        <w:t>)</w:t>
+      </w:r>
+    </w:p>
+    <w:p>
+      <w:pPr>
+        <w:pStyle w:val="HTMLconformatoprevio"/>
+        <w:shd w:val="clear" w:color="auto" w:fill="F8F9FA"/>
+        <w:spacing w:line="540" w:lineRule="atLeast"/>
+        <w:rPr>
+          <w:rFonts w:ascii="inherit" w:hAnsi="inherit"/>
+          <w:color w:val="222222"/>
+          <w:sz w:val="28"/>
+          <w:szCs w:val="28"/>
+        </w:rPr>
+      </w:pPr>
     </w:p>
     <w:p>
       <w:pPr>
@@ -549,6 +4609,127 @@
     </w:sectPr>
   </w:body>
 </w:document>
+</file>
+
+<file path=word/numbering.xml><?xml version="1.0" encoding="utf-8"?>
+<w:numbering xmlns:wpc="http://schemas.microsoft.com/office/word/2010/wordprocessingCanvas" xmlns:cx="http://schemas.microsoft.com/office/drawing/2014/chartex" xmlns:cx1="http://schemas.microsoft.com/office/drawing/2015/9/8/chartex" xmlns:cx2="http://schemas.microsoft.com/office/drawing/2015/10/21/chartex" xmlns:cx3="http://schemas.microsoft.com/office/drawing/2016/5/9/chartex" xmlns:cx4="http://schemas.microsoft.com/office/drawing/2016/5/10/chartex" xmlns:cx5="http://schemas.microsoft.com/office/drawing/2016/5/11/chartex" xmlns:cx6="http://schemas.microsoft.com/office/drawing/2016/5/12/chartex" xmlns:cx7="http://schemas.microsoft.com/office/drawing/2016/5/13/chartex" xmlns:cx8="http://schemas.microsoft.com/office/drawing/2016/5/14/chartex" xmlns:mc="http://schemas.openxmlformats.org/markup-compatibility/2006" xmlns:aink="http://schemas.microsoft.com/office/drawing/2016/ink" xmlns:am3d="http://schemas.microsoft.com/office/drawing/2017/model3d" xmlns:o="urn:schemas-microsoft-com:office:office" xmlns:r="http://schemas.openxmlformats.org/officeDocument/2006/relationships" xmlns:m="http://schemas.openxmlformats.org/officeDocument/2006/math" xmlns:v="urn:schemas-microsoft-com:vml" xmlns:wp14="http://schemas.microsoft.com/office/word/2010/wordprocessingDrawing" xmlns:wp="http://schemas.openxmlformats.org/drawingml/2006/wordprocessingDrawing" xmlns:w10="urn:schemas-microsoft-com:office:word" xmlns:w="http://schemas.openxmlformats.org/wordprocessingml/2006/main" xmlns:w14="http://schemas.microsoft.com/office/word/2010/wordml" xmlns:w15="http://schemas.microsoft.com/office/word/2012/wordml" xmlns:w16cex="http://schemas.microsoft.com/office/word/2018/wordml/cex" xmlns:w16cid="http://schemas.microsoft.com/office/word/2016/wordml/cid" xmlns:w16="http://schemas.microsoft.com/office/word/2018/wordml" xmlns:w16se="http://schemas.microsoft.com/office/word/2015/wordml/symex" xmlns:wpg="http://schemas.microsoft.com/office/word/2010/wordprocessingGroup" xmlns:wpi="http://schemas.microsoft.com/office/word/2010/wordprocessingInk" xmlns:wne="http://schemas.microsoft.com/office/word/2006/wordml" xmlns:wps="http://schemas.microsoft.com/office/word/2010/wordprocessingShape" mc:Ignorable="w14 w15 w16se w16cid w16 w16cex wp14">
+  <w:abstractNum w:abstractNumId="0" w15:restartNumberingAfterBreak="0">
+    <w:nsid w:val="7DB15649"/>
+    <w:multiLevelType w:val="hybridMultilevel"/>
+    <w:tmpl w:val="144E7984"/>
+    <w:lvl w:ilvl="0" w:tplc="2C0A0001">
+      <w:start w:val="1"/>
+      <w:numFmt w:val="bullet"/>
+      <w:lvlText w:val=""/>
+      <w:lvlJc w:val="left"/>
+      <w:pPr>
+        <w:ind w:left="720" w:hanging="360"/>
+      </w:pPr>
+      <w:rPr>
+        <w:rFonts w:ascii="Symbol" w:hAnsi="Symbol" w:cs="Symbol" w:hint="default"/>
+      </w:rPr>
+    </w:lvl>
+    <w:lvl w:ilvl="1" w:tplc="2C0A0003" w:tentative="1">
+      <w:start w:val="1"/>
+      <w:numFmt w:val="bullet"/>
+      <w:lvlText w:val="o"/>
+      <w:lvlJc w:val="left"/>
+      <w:pPr>
+        <w:ind w:left="1440" w:hanging="360"/>
+      </w:pPr>
+      <w:rPr>
+        <w:rFonts w:ascii="Courier New" w:hAnsi="Courier New" w:cs="Courier New" w:hint="default"/>
+      </w:rPr>
+    </w:lvl>
+    <w:lvl w:ilvl="2" w:tplc="2C0A0005" w:tentative="1">
+      <w:start w:val="1"/>
+      <w:numFmt w:val="bullet"/>
+      <w:lvlText w:val=""/>
+      <w:lvlJc w:val="left"/>
+      <w:pPr>
+        <w:ind w:left="2160" w:hanging="360"/>
+      </w:pPr>
+      <w:rPr>
+        <w:rFonts w:ascii="Wingdings" w:hAnsi="Wingdings" w:cs="Wingdings" w:hint="default"/>
+      </w:rPr>
+    </w:lvl>
+    <w:lvl w:ilvl="3" w:tplc="2C0A0001" w:tentative="1">
+      <w:start w:val="1"/>
+      <w:numFmt w:val="bullet"/>
+      <w:lvlText w:val=""/>
+      <w:lvlJc w:val="left"/>
+      <w:pPr>
+        <w:ind w:left="2880" w:hanging="360"/>
+      </w:pPr>
+      <w:rPr>
+        <w:rFonts w:ascii="Symbol" w:hAnsi="Symbol" w:cs="Symbol" w:hint="default"/>
+      </w:rPr>
+    </w:lvl>
+    <w:lvl w:ilvl="4" w:tplc="2C0A0003" w:tentative="1">
+      <w:start w:val="1"/>
+      <w:numFmt w:val="bullet"/>
+      <w:lvlText w:val="o"/>
+      <w:lvlJc w:val="left"/>
+      <w:pPr>
+        <w:ind w:left="3600" w:hanging="360"/>
+      </w:pPr>
+      <w:rPr>
+        <w:rFonts w:ascii="Courier New" w:hAnsi="Courier New" w:cs="Courier New" w:hint="default"/>
+      </w:rPr>
+    </w:lvl>
+    <w:lvl w:ilvl="5" w:tplc="2C0A0005" w:tentative="1">
+      <w:start w:val="1"/>
+      <w:numFmt w:val="bullet"/>
+      <w:lvlText w:val=""/>
+      <w:lvlJc w:val="left"/>
+      <w:pPr>
+        <w:ind w:left="4320" w:hanging="360"/>
+      </w:pPr>
+      <w:rPr>
+        <w:rFonts w:ascii="Wingdings" w:hAnsi="Wingdings" w:cs="Wingdings" w:hint="default"/>
+      </w:rPr>
+    </w:lvl>
+    <w:lvl w:ilvl="6" w:tplc="2C0A0001" w:tentative="1">
+      <w:start w:val="1"/>
+      <w:numFmt w:val="bullet"/>
+      <w:lvlText w:val=""/>
+      <w:lvlJc w:val="left"/>
+      <w:pPr>
+        <w:ind w:left="5040" w:hanging="360"/>
+      </w:pPr>
+      <w:rPr>
+        <w:rFonts w:ascii="Symbol" w:hAnsi="Symbol" w:cs="Symbol" w:hint="default"/>
+      </w:rPr>
+    </w:lvl>
+    <w:lvl w:ilvl="7" w:tplc="2C0A0003" w:tentative="1">
+      <w:start w:val="1"/>
+      <w:numFmt w:val="bullet"/>
+      <w:lvlText w:val="o"/>
+      <w:lvlJc w:val="left"/>
+      <w:pPr>
+        <w:ind w:left="5760" w:hanging="360"/>
+      </w:pPr>
+      <w:rPr>
+        <w:rFonts w:ascii="Courier New" w:hAnsi="Courier New" w:cs="Courier New" w:hint="default"/>
+      </w:rPr>
+    </w:lvl>
+    <w:lvl w:ilvl="8" w:tplc="2C0A0005" w:tentative="1">
+      <w:start w:val="1"/>
+      <w:numFmt w:val="bullet"/>
+      <w:lvlText w:val=""/>
+      <w:lvlJc w:val="left"/>
+      <w:pPr>
+        <w:ind w:left="6480" w:hanging="360"/>
+      </w:pPr>
+      <w:rPr>
+        <w:rFonts w:ascii="Wingdings" w:hAnsi="Wingdings" w:cs="Wingdings" w:hint="default"/>
+      </w:rPr>
+    </w:lvl>
+  </w:abstractNum>
+  <w:num w:numId="1">
+    <w:abstractNumId w:val="0"/>
+  </w:num>
+</w:numbering>
 </file>
 
 <file path=word/styles.xml><?xml version="1.0" encoding="utf-8"?>
@@ -953,7 +5134,6 @@
   <w:style w:type="character" w:default="1" w:styleId="Fuentedeprrafopredeter">
     <w:name w:val="Default Paragraph Font"/>
     <w:uiPriority w:val="1"/>
-    <w:semiHidden/>
     <w:unhideWhenUsed/>
   </w:style>
   <w:style w:type="table" w:default="1" w:styleId="Tablanormal">
@@ -991,6 +5171,67 @@
       <w:color w:val="000000"/>
       <w:sz w:val="24"/>
       <w:szCs w:val="24"/>
+    </w:rPr>
+  </w:style>
+  <w:style w:type="paragraph" w:styleId="Prrafodelista">
+    <w:name w:val="List Paragraph"/>
+    <w:basedOn w:val="Normal"/>
+    <w:uiPriority w:val="34"/>
+    <w:qFormat/>
+    <w:rsid w:val="00255BFC"/>
+    <w:pPr>
+      <w:ind w:left="720"/>
+      <w:contextualSpacing/>
+    </w:pPr>
+  </w:style>
+  <w:style w:type="paragraph" w:styleId="HTMLconformatoprevio">
+    <w:name w:val="HTML Preformatted"/>
+    <w:basedOn w:val="Normal"/>
+    <w:link w:val="HTMLconformatoprevioCar"/>
+    <w:uiPriority w:val="99"/>
+    <w:semiHidden/>
+    <w:unhideWhenUsed/>
+    <w:rsid w:val="00713494"/>
+    <w:pPr>
+      <w:tabs>
+        <w:tab w:val="left" w:pos="916"/>
+        <w:tab w:val="left" w:pos="1832"/>
+        <w:tab w:val="left" w:pos="2748"/>
+        <w:tab w:val="left" w:pos="3664"/>
+        <w:tab w:val="left" w:pos="4580"/>
+        <w:tab w:val="left" w:pos="5496"/>
+        <w:tab w:val="left" w:pos="6412"/>
+        <w:tab w:val="left" w:pos="7328"/>
+        <w:tab w:val="left" w:pos="8244"/>
+        <w:tab w:val="left" w:pos="9160"/>
+        <w:tab w:val="left" w:pos="10076"/>
+        <w:tab w:val="left" w:pos="10992"/>
+        <w:tab w:val="left" w:pos="11908"/>
+        <w:tab w:val="left" w:pos="12824"/>
+        <w:tab w:val="left" w:pos="13740"/>
+        <w:tab w:val="left" w:pos="14656"/>
+      </w:tabs>
+      <w:spacing w:after="0" w:line="240" w:lineRule="auto"/>
+    </w:pPr>
+    <w:rPr>
+      <w:rFonts w:ascii="Courier New" w:eastAsia="Times New Roman" w:hAnsi="Courier New" w:cs="Courier New"/>
+      <w:sz w:val="20"/>
+      <w:szCs w:val="20"/>
+      <w:lang w:eastAsia="es-AR"/>
+    </w:rPr>
+  </w:style>
+  <w:style w:type="character" w:customStyle="1" w:styleId="HTMLconformatoprevioCar">
+    <w:name w:val="HTML con formato previo Car"/>
+    <w:basedOn w:val="Fuentedeprrafopredeter"/>
+    <w:link w:val="HTMLconformatoprevio"/>
+    <w:uiPriority w:val="99"/>
+    <w:semiHidden/>
+    <w:rsid w:val="00713494"/>
+    <w:rPr>
+      <w:rFonts w:ascii="Courier New" w:eastAsia="Times New Roman" w:hAnsi="Courier New" w:cs="Courier New"/>
+      <w:sz w:val="20"/>
+      <w:szCs w:val="20"/>
+      <w:lang w:eastAsia="es-AR"/>
     </w:rPr>
   </w:style>
 </w:styles>

</xml_diff>